<commit_message>
Actualizado y corregido errores
* Actualizados documentos con nuevas entradas.
* Corregidos errores en la invocaciÃn del metodo HTTP.
</commit_message>
<xml_diff>
--- a/docs-no-software/operacion/construccion/Monitoriza_MAN-USUARIO.docx
+++ b/docs-no-software/operacion/construccion/Monitoriza_MAN-USUARIO.docx
@@ -15,6 +15,12 @@
     </w:p>
     <w:sdt>
       <w:sdtPr>
+        <w:rPr>
+          <w:rFonts w:asciiTheme="minorHAnsi" w:eastAsiaTheme="minorEastAsia" w:hAnsiTheme="minorHAnsi" w:cstheme="minorBidi"/>
+          <w:color w:val="auto"/>
+          <w:sz w:val="22"/>
+          <w:szCs w:val="22"/>
+        </w:rPr>
         <w:id w:val="1533617964"/>
         <w:docPartObj>
           <w:docPartGallery w:val="Table of Contents"/>
@@ -23,12 +29,8 @@
       </w:sdtPr>
       <w:sdtEndPr>
         <w:rPr>
-          <w:rFonts w:asciiTheme="minorHAnsi" w:eastAsiaTheme="minorEastAsia" w:hAnsiTheme="minorHAnsi" w:cstheme="minorBidi"/>
           <w:b/>
           <w:bCs/>
-          <w:color w:val="auto"/>
-          <w:sz w:val="22"/>
-          <w:szCs w:val="22"/>
         </w:rPr>
       </w:sdtEndPr>
       <w:sdtContent>
@@ -1659,7 +1661,7 @@
       <w:r>
         <w:fldChar w:fldCharType="separate"/>
       </w:r>
-      <w:hyperlink r:id="rId8" w:anchor="_Toc530581483" w:history="1">
+      <w:hyperlink r:id="rId8" w:anchor="_Toc531101522" w:history="1">
         <w:r>
           <w:rPr>
             <w:rStyle w:val="Hipervnculo"/>
@@ -1686,7 +1688,7 @@
             <w:noProof/>
             <w:webHidden/>
           </w:rPr>
-          <w:instrText xml:space="preserve"> PAGEREF _Toc530581483 \h </w:instrText>
+          <w:instrText xml:space="preserve"> PAGEREF _Toc531101522 \h </w:instrText>
         </w:r>
         <w:r>
           <w:rPr>
@@ -1727,7 +1729,7 @@
           <w:noProof/>
         </w:rPr>
       </w:pPr>
-      <w:hyperlink r:id="rId9" w:anchor="_Toc530581484" w:history="1">
+      <w:hyperlink r:id="rId9" w:anchor="_Toc531101523" w:history="1">
         <w:r>
           <w:rPr>
             <w:rStyle w:val="Hipervnculo"/>
@@ -1754,7 +1756,7 @@
             <w:noProof/>
             <w:webHidden/>
           </w:rPr>
-          <w:instrText xml:space="preserve"> PAGEREF _Toc530581484 \h </w:instrText>
+          <w:instrText xml:space="preserve"> PAGEREF _Toc531101523 \h </w:instrText>
         </w:r>
         <w:r>
           <w:rPr>
@@ -1795,7 +1797,7 @@
           <w:noProof/>
         </w:rPr>
       </w:pPr>
-      <w:hyperlink r:id="rId10" w:anchor="_Toc530581485" w:history="1">
+      <w:hyperlink r:id="rId10" w:anchor="_Toc531101524" w:history="1">
         <w:r>
           <w:rPr>
             <w:rStyle w:val="Hipervnculo"/>
@@ -1822,7 +1824,7 @@
             <w:noProof/>
             <w:webHidden/>
           </w:rPr>
-          <w:instrText xml:space="preserve"> PAGEREF _Toc530581485 \h </w:instrText>
+          <w:instrText xml:space="preserve"> PAGEREF _Toc531101524 \h </w:instrText>
         </w:r>
         <w:r>
           <w:rPr>
@@ -1863,7 +1865,7 @@
           <w:noProof/>
         </w:rPr>
       </w:pPr>
-      <w:hyperlink r:id="rId11" w:anchor="_Toc530581486" w:history="1">
+      <w:hyperlink r:id="rId11" w:anchor="_Toc531101525" w:history="1">
         <w:r>
           <w:rPr>
             <w:rStyle w:val="Hipervnculo"/>
@@ -1890,7 +1892,7 @@
             <w:noProof/>
             <w:webHidden/>
           </w:rPr>
-          <w:instrText xml:space="preserve"> PAGEREF _Toc530581486 \h </w:instrText>
+          <w:instrText xml:space="preserve"> PAGEREF _Toc531101525 \h </w:instrText>
         </w:r>
         <w:r>
           <w:rPr>
@@ -1931,7 +1933,7 @@
           <w:noProof/>
         </w:rPr>
       </w:pPr>
-      <w:hyperlink r:id="rId12" w:anchor="_Toc530581487" w:history="1">
+      <w:hyperlink r:id="rId12" w:anchor="_Toc531101526" w:history="1">
         <w:r>
           <w:rPr>
             <w:rStyle w:val="Hipervnculo"/>
@@ -1958,7 +1960,7 @@
             <w:noProof/>
             <w:webHidden/>
           </w:rPr>
-          <w:instrText xml:space="preserve"> PAGEREF _Toc530581487 \h </w:instrText>
+          <w:instrText xml:space="preserve"> PAGEREF _Toc531101526 \h </w:instrText>
         </w:r>
         <w:r>
           <w:rPr>
@@ -1999,7 +2001,7 @@
           <w:noProof/>
         </w:rPr>
       </w:pPr>
-      <w:hyperlink r:id="rId13" w:anchor="_Toc530581488" w:history="1">
+      <w:hyperlink r:id="rId13" w:anchor="_Toc531101527" w:history="1">
         <w:r>
           <w:rPr>
             <w:rStyle w:val="Hipervnculo"/>
@@ -2026,7 +2028,7 @@
             <w:noProof/>
             <w:webHidden/>
           </w:rPr>
-          <w:instrText xml:space="preserve"> PAGEREF _Toc530581488 \h </w:instrText>
+          <w:instrText xml:space="preserve"> PAGEREF _Toc531101527 \h </w:instrText>
         </w:r>
         <w:r>
           <w:rPr>
@@ -2067,7 +2069,7 @@
           <w:noProof/>
         </w:rPr>
       </w:pPr>
-      <w:hyperlink r:id="rId14" w:anchor="_Toc530581489" w:history="1">
+      <w:hyperlink r:id="rId14" w:anchor="_Toc531101528" w:history="1">
         <w:r>
           <w:rPr>
             <w:rStyle w:val="Hipervnculo"/>
@@ -2094,7 +2096,7 @@
             <w:noProof/>
             <w:webHidden/>
           </w:rPr>
-          <w:instrText xml:space="preserve"> PAGEREF _Toc530581489 \h </w:instrText>
+          <w:instrText xml:space="preserve"> PAGEREF _Toc531101528 \h </w:instrText>
         </w:r>
         <w:r>
           <w:rPr>
@@ -2135,13 +2137,13 @@
           <w:noProof/>
         </w:rPr>
       </w:pPr>
-      <w:hyperlink r:id="rId15" w:anchor="_Toc530581490" w:history="1">
+      <w:hyperlink r:id="rId15" w:anchor="_Toc531101529" w:history="1">
         <w:r>
           <w:rPr>
             <w:rStyle w:val="Hipervnculo"/>
             <w:noProof/>
           </w:rPr>
-          <w:t>Ilustración 8 Formulario Plataforma eIDAS</w:t>
+          <w:t>Ilustración 8 Formulario de los certificados SSL</w:t>
         </w:r>
         <w:r>
           <w:rPr>
@@ -2162,7 +2164,75 @@
             <w:noProof/>
             <w:webHidden/>
           </w:rPr>
-          <w:instrText xml:space="preserve"> PAGEREF _Toc530581490 \h </w:instrText>
+          <w:instrText xml:space="preserve"> PAGEREF _Toc531101529 \h </w:instrText>
+        </w:r>
+        <w:r>
+          <w:rPr>
+            <w:noProof/>
+            <w:webHidden/>
+          </w:rPr>
+        </w:r>
+        <w:r>
+          <w:rPr>
+            <w:noProof/>
+            <w:webHidden/>
+          </w:rPr>
+          <w:fldChar w:fldCharType="separate"/>
+        </w:r>
+        <w:r>
+          <w:rPr>
+            <w:noProof/>
+            <w:webHidden/>
+          </w:rPr>
+          <w:t>13</w:t>
+        </w:r>
+        <w:r>
+          <w:rPr>
+            <w:noProof/>
+            <w:webHidden/>
+          </w:rPr>
+          <w:fldChar w:fldCharType="end"/>
+        </w:r>
+      </w:hyperlink>
+    </w:p>
+    <w:p>
+      <w:pPr>
+        <w:pStyle w:val="Tabladeilustraciones"/>
+        <w:tabs>
+          <w:tab w:val="right" w:leader="dot" w:pos="8494"/>
+        </w:tabs>
+        <w:rPr>
+          <w:noProof/>
+        </w:rPr>
+      </w:pPr>
+      <w:hyperlink r:id="rId16" w:anchor="_Toc531101530" w:history="1">
+        <w:r>
+          <w:rPr>
+            <w:rStyle w:val="Hipervnculo"/>
+            <w:noProof/>
+          </w:rPr>
+          <w:t>Ilustración 9 Formulario Plataforma eIDAS</w:t>
+        </w:r>
+        <w:r>
+          <w:rPr>
+            <w:noProof/>
+            <w:webHidden/>
+          </w:rPr>
+          <w:tab/>
+        </w:r>
+        <w:r>
+          <w:rPr>
+            <w:noProof/>
+            <w:webHidden/>
+          </w:rPr>
+          <w:fldChar w:fldCharType="begin"/>
+        </w:r>
+        <w:r>
+          <w:rPr>
+            <w:noProof/>
+            <w:webHidden/>
+          </w:rPr>
+          <w:instrText xml:space="preserve"> PAGEREF _Toc531101530 \h </w:instrText>
         </w:r>
         <w:r>
           <w:rPr>
@@ -2203,13 +2273,13 @@
           <w:noProof/>
         </w:rPr>
       </w:pPr>
-      <w:hyperlink r:id="rId16" w:anchor="_Toc530581491" w:history="1">
+      <w:hyperlink r:id="rId17" w:anchor="_Toc531101531" w:history="1">
         <w:r>
           <w:rPr>
             <w:rStyle w:val="Hipervnculo"/>
             <w:noProof/>
           </w:rPr>
-          <w:t>Ilustración 9 Formulario Servicio eIDAS</w:t>
+          <w:t>Ilustración 10 Formulario Servicio eIDAS</w:t>
         </w:r>
         <w:r>
           <w:rPr>
@@ -2230,7 +2300,7 @@
             <w:noProof/>
             <w:webHidden/>
           </w:rPr>
-          <w:instrText xml:space="preserve"> PAGEREF _Toc530581491 \h </w:instrText>
+          <w:instrText xml:space="preserve"> PAGEREF _Toc531101531 \h </w:instrText>
         </w:r>
         <w:r>
           <w:rPr>
@@ -2271,13 +2341,13 @@
           <w:noProof/>
         </w:rPr>
       </w:pPr>
-      <w:hyperlink r:id="rId17" w:anchor="_Toc530581492" w:history="1">
+      <w:hyperlink r:id="rId18" w:anchor="_Toc531101532" w:history="1">
         <w:r>
           <w:rPr>
             <w:rStyle w:val="Hipervnculo"/>
             <w:noProof/>
           </w:rPr>
-          <w:t>Ilustración 10 Formulario Plataforma @firma</w:t>
+          <w:t>Ilustración 11 Formulario Plataforma @firma</w:t>
         </w:r>
         <w:r>
           <w:rPr>
@@ -2298,7 +2368,7 @@
             <w:noProof/>
             <w:webHidden/>
           </w:rPr>
-          <w:instrText xml:space="preserve"> PAGEREF _Toc530581492 \h </w:instrText>
+          <w:instrText xml:space="preserve"> PAGEREF _Toc531101532 \h </w:instrText>
         </w:r>
         <w:r>
           <w:rPr>
@@ -2339,13 +2409,13 @@
           <w:noProof/>
         </w:rPr>
       </w:pPr>
-      <w:hyperlink r:id="rId18" w:anchor="_Toc530581493" w:history="1">
+      <w:hyperlink r:id="rId19" w:anchor="_Toc531101533" w:history="1">
         <w:r>
           <w:rPr>
             <w:rStyle w:val="Hipervnculo"/>
             <w:noProof/>
           </w:rPr>
-          <w:t>Ilustración 11 Formulario Servicio @firma</w:t>
+          <w:t>Ilustración 12 Formulario Servicio @firma</w:t>
         </w:r>
         <w:r>
           <w:rPr>
@@ -2366,7 +2436,7 @@
             <w:noProof/>
             <w:webHidden/>
           </w:rPr>
-          <w:instrText xml:space="preserve"> PAGEREF _Toc530581493 \h </w:instrText>
+          <w:instrText xml:space="preserve"> PAGEREF _Toc531101533 \h </w:instrText>
         </w:r>
         <w:r>
           <w:rPr>
@@ -3310,28 +3380,18 @@
                                 <w:noProof/>
                               </w:rPr>
                             </w:pPr>
-                            <w:bookmarkStart w:id="19" w:name="_Toc530581483"/>
+                            <w:bookmarkStart w:id="19" w:name="_Toc531101522"/>
                             <w:r>
                               <w:t xml:space="preserve">Ilustración </w:t>
                             </w:r>
-                            <w:r>
-                              <w:fldChar w:fldCharType="begin"/>
-                            </w:r>
-                            <w:r>
-                              <w:instrText xml:space="preserve"> SEQ Ilustración \* ARABIC </w:instrText>
-                            </w:r>
-                            <w:r>
-                              <w:fldChar w:fldCharType="separate"/>
-                            </w:r>
-                            <w:r>
-                              <w:rPr>
-                                <w:noProof/>
-                              </w:rPr>
-                              <w:t>1</w:t>
-                            </w:r>
-                            <w:r>
-                              <w:fldChar w:fldCharType="end"/>
-                            </w:r>
+                            <w:fldSimple w:instr=" SEQ Ilustración \* ARABIC ">
+                              <w:r>
+                                <w:rPr>
+                                  <w:noProof/>
+                                </w:rPr>
+                                <w:t>1</w:t>
+                              </w:r>
+                            </w:fldSimple>
                             <w:r>
                               <w:t xml:space="preserve"> Estructura del proyecto</w:t>
                             </w:r>
@@ -3368,28 +3428,18 @@
                           <w:noProof/>
                         </w:rPr>
                       </w:pPr>
-                      <w:bookmarkStart w:id="20" w:name="_Toc530581483"/>
+                      <w:bookmarkStart w:id="20" w:name="_Toc531101522"/>
                       <w:r>
                         <w:t xml:space="preserve">Ilustración </w:t>
                       </w:r>
-                      <w:r>
-                        <w:fldChar w:fldCharType="begin"/>
-                      </w:r>
-                      <w:r>
-                        <w:instrText xml:space="preserve"> SEQ Ilustración \* ARABIC </w:instrText>
-                      </w:r>
-                      <w:r>
-                        <w:fldChar w:fldCharType="separate"/>
-                      </w:r>
-                      <w:r>
-                        <w:rPr>
-                          <w:noProof/>
-                        </w:rPr>
-                        <w:t>1</w:t>
-                      </w:r>
-                      <w:r>
-                        <w:fldChar w:fldCharType="end"/>
-                      </w:r>
+                      <w:fldSimple w:instr=" SEQ Ilustración \* ARABIC ">
+                        <w:r>
+                          <w:rPr>
+                            <w:noProof/>
+                          </w:rPr>
+                          <w:t>1</w:t>
+                        </w:r>
+                      </w:fldSimple>
                       <w:r>
                         <w:t xml:space="preserve"> Estructura del proyecto</w:t>
                       </w:r>
@@ -3431,7 +3481,7 @@
                     <pic:cNvPicPr/>
                   </pic:nvPicPr>
                   <pic:blipFill>
-                    <a:blip r:embed="rId19">
+                    <a:blip r:embed="rId20">
                       <a:extLst>
                         <a:ext uri="{28A0092B-C50C-407E-A947-70E740481C1C}">
                           <a14:useLocalDpi xmlns:a14="http://schemas.microsoft.com/office/drawing/2010/main" val="0"/>
@@ -3791,28 +3841,18 @@
                                 <w:noProof/>
                               </w:rPr>
                             </w:pPr>
-                            <w:bookmarkStart w:id="22" w:name="_Toc530581484"/>
+                            <w:bookmarkStart w:id="22" w:name="_Toc531101523"/>
                             <w:r>
                               <w:t xml:space="preserve">Ilustración </w:t>
                             </w:r>
-                            <w:r>
-                              <w:fldChar w:fldCharType="begin"/>
-                            </w:r>
-                            <w:r>
-                              <w:instrText xml:space="preserve"> SEQ Ilustración \* ARABIC </w:instrText>
-                            </w:r>
-                            <w:r>
-                              <w:fldChar w:fldCharType="separate"/>
-                            </w:r>
-                            <w:r>
-                              <w:rPr>
-                                <w:noProof/>
-                              </w:rPr>
-                              <w:t>2</w:t>
-                            </w:r>
-                            <w:r>
-                              <w:fldChar w:fldCharType="end"/>
-                            </w:r>
+                            <w:fldSimple w:instr=" SEQ Ilustración \* ARABIC ">
+                              <w:r>
+                                <w:rPr>
+                                  <w:noProof/>
+                                </w:rPr>
+                                <w:t>2</w:t>
+                              </w:r>
+                            </w:fldSimple>
                             <w:r>
                               <w:t xml:space="preserve"> Configuración de Monitoriz@</w:t>
                             </w:r>
@@ -3845,28 +3885,18 @@
                           <w:noProof/>
                         </w:rPr>
                       </w:pPr>
-                      <w:bookmarkStart w:id="23" w:name="_Toc530581484"/>
+                      <w:bookmarkStart w:id="23" w:name="_Toc531101523"/>
                       <w:r>
                         <w:t xml:space="preserve">Ilustración </w:t>
                       </w:r>
-                      <w:r>
-                        <w:fldChar w:fldCharType="begin"/>
-                      </w:r>
-                      <w:r>
-                        <w:instrText xml:space="preserve"> SEQ Ilustración \* ARABIC </w:instrText>
-                      </w:r>
-                      <w:r>
-                        <w:fldChar w:fldCharType="separate"/>
-                      </w:r>
-                      <w:r>
-                        <w:rPr>
-                          <w:noProof/>
-                        </w:rPr>
-                        <w:t>2</w:t>
-                      </w:r>
-                      <w:r>
-                        <w:fldChar w:fldCharType="end"/>
-                      </w:r>
+                      <w:fldSimple w:instr=" SEQ Ilustración \* ARABIC ">
+                        <w:r>
+                          <w:rPr>
+                            <w:noProof/>
+                          </w:rPr>
+                          <w:t>2</w:t>
+                        </w:r>
+                      </w:fldSimple>
                       <w:r>
                         <w:t xml:space="preserve"> Configuración de Monitoriz@</w:t>
                       </w:r>
@@ -3908,7 +3938,7 @@
                     <pic:cNvPicPr/>
                   </pic:nvPicPr>
                   <pic:blipFill>
-                    <a:blip r:embed="rId20">
+                    <a:blip r:embed="rId21">
                       <a:extLst>
                         <a:ext uri="{28A0092B-C50C-407E-A947-70E740481C1C}">
                           <a14:useLocalDpi xmlns:a14="http://schemas.microsoft.com/office/drawing/2010/main" val="0"/>
@@ -4015,28 +4045,18 @@
                                 <w:noProof/>
                               </w:rPr>
                             </w:pPr>
-                            <w:bookmarkStart w:id="24" w:name="_Toc530581485"/>
+                            <w:bookmarkStart w:id="24" w:name="_Toc531101524"/>
                             <w:r>
                               <w:t xml:space="preserve">Ilustración </w:t>
                             </w:r>
-                            <w:r>
-                              <w:fldChar w:fldCharType="begin"/>
-                            </w:r>
-                            <w:r>
-                              <w:instrText xml:space="preserve"> SEQ Ilustración \* ARABIC </w:instrText>
-                            </w:r>
-                            <w:r>
-                              <w:fldChar w:fldCharType="separate"/>
-                            </w:r>
-                            <w:r>
-                              <w:rPr>
-                                <w:noProof/>
-                              </w:rPr>
-                              <w:t>3</w:t>
-                            </w:r>
-                            <w:r>
-                              <w:fldChar w:fldCharType="end"/>
-                            </w:r>
+                            <w:fldSimple w:instr=" SEQ Ilustración \* ARABIC ">
+                              <w:r>
+                                <w:rPr>
+                                  <w:noProof/>
+                                </w:rPr>
+                                <w:t>3</w:t>
+                              </w:r>
+                            </w:fldSimple>
                             <w:r>
                               <w:t xml:space="preserve"> Configuración de tomcat</w:t>
                             </w:r>
@@ -4069,28 +4089,18 @@
                           <w:noProof/>
                         </w:rPr>
                       </w:pPr>
-                      <w:bookmarkStart w:id="25" w:name="_Toc530581485"/>
+                      <w:bookmarkStart w:id="25" w:name="_Toc531101524"/>
                       <w:r>
                         <w:t xml:space="preserve">Ilustración </w:t>
                       </w:r>
-                      <w:r>
-                        <w:fldChar w:fldCharType="begin"/>
-                      </w:r>
-                      <w:r>
-                        <w:instrText xml:space="preserve"> SEQ Ilustración \* ARABIC </w:instrText>
-                      </w:r>
-                      <w:r>
-                        <w:fldChar w:fldCharType="separate"/>
-                      </w:r>
-                      <w:r>
-                        <w:rPr>
-                          <w:noProof/>
-                        </w:rPr>
-                        <w:t>3</w:t>
-                      </w:r>
-                      <w:r>
-                        <w:fldChar w:fldCharType="end"/>
-                      </w:r>
+                      <w:fldSimple w:instr=" SEQ Ilustración \* ARABIC ">
+                        <w:r>
+                          <w:rPr>
+                            <w:noProof/>
+                          </w:rPr>
+                          <w:t>3</w:t>
+                        </w:r>
+                      </w:fldSimple>
                       <w:r>
                         <w:t xml:space="preserve"> Configuración de tomcat</w:t>
                       </w:r>
@@ -4132,7 +4142,7 @@
                     <pic:cNvPicPr/>
                   </pic:nvPicPr>
                   <pic:blipFill>
-                    <a:blip r:embed="rId21">
+                    <a:blip r:embed="rId22">
                       <a:extLst>
                         <a:ext uri="{28A0092B-C50C-407E-A947-70E740481C1C}">
                           <a14:useLocalDpi xmlns:a14="http://schemas.microsoft.com/office/drawing/2010/main" val="0"/>
@@ -4200,6 +4210,7 @@
       <w:r>
         <w:rPr>
           <w:noProof/>
+          <w:lang w:val="es-ES" w:eastAsia="ja-JP"/>
         </w:rPr>
         <mc:AlternateContent>
           <mc:Choice Requires="wps">
@@ -4249,28 +4260,18 @@
                                 <w:szCs w:val="20"/>
                               </w:rPr>
                             </w:pPr>
-                            <w:bookmarkStart w:id="26" w:name="_Toc530581486"/>
+                            <w:bookmarkStart w:id="26" w:name="_Toc531101525"/>
                             <w:r>
                               <w:t xml:space="preserve">Ilustración </w:t>
                             </w:r>
-                            <w:r>
-                              <w:fldChar w:fldCharType="begin"/>
-                            </w:r>
-                            <w:r>
-                              <w:instrText xml:space="preserve"> SEQ Ilustración \* ARABIC </w:instrText>
-                            </w:r>
-                            <w:r>
-                              <w:fldChar w:fldCharType="separate"/>
-                            </w:r>
-                            <w:r>
-                              <w:rPr>
-                                <w:noProof/>
-                              </w:rPr>
-                              <w:t>4</w:t>
-                            </w:r>
-                            <w:r>
-                              <w:fldChar w:fldCharType="end"/>
-                            </w:r>
+                            <w:fldSimple w:instr=" SEQ Ilustración \* ARABIC ">
+                              <w:r>
+                                <w:rPr>
+                                  <w:noProof/>
+                                </w:rPr>
+                                <w:t>4</w:t>
+                              </w:r>
+                            </w:fldSimple>
                             <w:r>
                               <w:t xml:space="preserve"> Configuración de catalina</w:t>
                             </w:r>
@@ -4306,28 +4307,18 @@
                           <w:szCs w:val="20"/>
                         </w:rPr>
                       </w:pPr>
-                      <w:bookmarkStart w:id="27" w:name="_Toc530581486"/>
+                      <w:bookmarkStart w:id="27" w:name="_Toc531101525"/>
                       <w:r>
                         <w:t xml:space="preserve">Ilustración </w:t>
                       </w:r>
-                      <w:r>
-                        <w:fldChar w:fldCharType="begin"/>
-                      </w:r>
-                      <w:r>
-                        <w:instrText xml:space="preserve"> SEQ Ilustración \* ARABIC </w:instrText>
-                      </w:r>
-                      <w:r>
-                        <w:fldChar w:fldCharType="separate"/>
-                      </w:r>
-                      <w:r>
-                        <w:rPr>
-                          <w:noProof/>
-                        </w:rPr>
-                        <w:t>4</w:t>
-                      </w:r>
-                      <w:r>
-                        <w:fldChar w:fldCharType="end"/>
-                      </w:r>
+                      <w:fldSimple w:instr=" SEQ Ilustración \* ARABIC ">
+                        <w:r>
+                          <w:rPr>
+                            <w:noProof/>
+                          </w:rPr>
+                          <w:t>4</w:t>
+                        </w:r>
+                      </w:fldSimple>
                       <w:r>
                         <w:t xml:space="preserve"> Configuración de catalina</w:t>
                       </w:r>
@@ -4371,7 +4362,7 @@
                     <pic:cNvPicPr/>
                   </pic:nvPicPr>
                   <pic:blipFill>
-                    <a:blip r:embed="rId22">
+                    <a:blip r:embed="rId23">
                       <a:extLst>
                         <a:ext uri="{28A0092B-C50C-407E-A947-70E740481C1C}">
                           <a14:useLocalDpi xmlns:a14="http://schemas.microsoft.com/office/drawing/2010/main" val="0"/>
@@ -4802,16 +4793,7 @@
           <w:sz w:val="22"/>
           <w:szCs w:val="22"/>
         </w:rPr>
-        <w:t>check_certificate_validity_period</w:t>
-      </w:r>
-      <w:r>
-        <w:rPr>
-          <w:rFonts w:asciiTheme="minorHAnsi" w:hAnsiTheme="minorHAnsi" w:cstheme="minorHAnsi"/>
-          <w:b/>
-          <w:sz w:val="22"/>
-          <w:szCs w:val="22"/>
-        </w:rPr>
-        <w:t>:</w:t>
+        <w:t>check_certificate_validity_period:</w:t>
       </w:r>
       <w:r>
         <w:rPr>
@@ -4819,23 +4801,7 @@
           <w:sz w:val="22"/>
           <w:szCs w:val="22"/>
         </w:rPr>
-        <w:t xml:space="preserve"> </w:t>
-      </w:r>
-      <w:r>
-        <w:rPr>
-          <w:rFonts w:asciiTheme="minorHAnsi" w:hAnsiTheme="minorHAnsi" w:cstheme="minorHAnsi"/>
-          <w:sz w:val="22"/>
-          <w:szCs w:val="22"/>
-        </w:rPr>
-        <w:t>Validación del periodo del certificado</w:t>
-      </w:r>
-      <w:r>
-        <w:rPr>
-          <w:rFonts w:asciiTheme="minorHAnsi" w:hAnsiTheme="minorHAnsi" w:cstheme="minorHAnsi"/>
-          <w:sz w:val="22"/>
-          <w:szCs w:val="22"/>
-        </w:rPr>
-        <w:t>.</w:t>
+        <w:t xml:space="preserve"> Validación del periodo del certificado.</w:t>
       </w:r>
     </w:p>
     <w:p>
@@ -4859,16 +4825,7 @@
           <w:sz w:val="22"/>
           <w:szCs w:val="22"/>
         </w:rPr>
-        <w:t>disallow_self_signed_certificate</w:t>
-      </w:r>
-      <w:r>
-        <w:rPr>
-          <w:rFonts w:asciiTheme="minorHAnsi" w:hAnsiTheme="minorHAnsi" w:cstheme="minorHAnsi"/>
-          <w:b/>
-          <w:sz w:val="22"/>
-          <w:szCs w:val="22"/>
-        </w:rPr>
-        <w:t>:</w:t>
+        <w:t>disallow_self_signed_certificate:</w:t>
       </w:r>
       <w:r>
         <w:rPr>
@@ -4876,23 +4833,7 @@
           <w:sz w:val="22"/>
           <w:szCs w:val="22"/>
         </w:rPr>
-        <w:t xml:space="preserve"> </w:t>
-      </w:r>
-      <w:r>
-        <w:rPr>
-          <w:rFonts w:asciiTheme="minorHAnsi" w:hAnsiTheme="minorHAnsi" w:cstheme="minorHAnsi"/>
-          <w:sz w:val="22"/>
-          <w:szCs w:val="22"/>
-        </w:rPr>
-        <w:t>Rechazar certificado autofirmado</w:t>
-      </w:r>
-      <w:r>
-        <w:rPr>
-          <w:rFonts w:asciiTheme="minorHAnsi" w:hAnsiTheme="minorHAnsi" w:cstheme="minorHAnsi"/>
-          <w:sz w:val="22"/>
-          <w:szCs w:val="22"/>
-        </w:rPr>
-        <w:t>.</w:t>
+        <w:t xml:space="preserve"> Rechazar certificado autofirmado.</w:t>
       </w:r>
     </w:p>
     <w:p>
@@ -4918,8 +4859,41 @@
           <w:sz w:val="22"/>
           <w:szCs w:val="22"/>
         </w:rPr>
-        <w:t>signature.algorithm</w:t>
-      </w:r>
+        <w:t>signature.algorithm:</w:t>
+      </w:r>
+      <w:r>
+        <w:rPr>
+          <w:rFonts w:asciiTheme="minorHAnsi" w:hAnsiTheme="minorHAnsi" w:cstheme="minorHAnsi"/>
+          <w:bCs/>
+          <w:color w:val="000000"/>
+          <w:sz w:val="22"/>
+          <w:szCs w:val="22"/>
+        </w:rPr>
+        <w:t xml:space="preserve"> </w:t>
+      </w:r>
+      <w:r>
+        <w:rPr>
+          <w:rFonts w:asciiTheme="minorHAnsi" w:hAnsiTheme="minorHAnsi" w:cstheme="minorHAnsi"/>
+          <w:sz w:val="22"/>
+          <w:szCs w:val="22"/>
+        </w:rPr>
+        <w:t>Firma del algoritmo.</w:t>
+      </w:r>
+    </w:p>
+    <w:p>
+      <w:pPr>
+        <w:pStyle w:val="Prrafodelista"/>
+        <w:numPr>
+          <w:ilvl w:val="1"/>
+          <w:numId w:val="4"/>
+        </w:numPr>
+        <w:rPr>
+          <w:rFonts w:asciiTheme="minorHAnsi" w:hAnsiTheme="minorHAnsi" w:cstheme="minorHAnsi"/>
+          <w:b/>
+          <w:sz w:val="22"/>
+          <w:szCs w:val="22"/>
+        </w:rPr>
+      </w:pPr>
       <w:r>
         <w:rPr>
           <w:rFonts w:asciiTheme="minorHAnsi" w:hAnsiTheme="minorHAnsi" w:cstheme="minorHAnsi"/>
@@ -4929,7 +4903,7 @@
           <w:sz w:val="22"/>
           <w:szCs w:val="22"/>
         </w:rPr>
-        <w:t>:</w:t>
+        <w:t>signature.algorithm.whitelist:</w:t>
       </w:r>
       <w:r>
         <w:rPr>
@@ -4947,15 +4921,7 @@
           <w:sz w:val="22"/>
           <w:szCs w:val="22"/>
         </w:rPr>
-        <w:t>Firma del algoritmo</w:t>
-      </w:r>
-      <w:r>
-        <w:rPr>
-          <w:rFonts w:asciiTheme="minorHAnsi" w:hAnsiTheme="minorHAnsi" w:cstheme="minorHAnsi"/>
-          <w:sz w:val="22"/>
-          <w:szCs w:val="22"/>
-        </w:rPr>
-        <w:t>.</w:t>
+        <w:t>Lista de algoritmos de firma entrantes de la lista blanca separados por ;.</w:t>
       </w:r>
     </w:p>
     <w:p>
@@ -4981,8 +4947,185 @@
           <w:sz w:val="22"/>
           <w:szCs w:val="22"/>
         </w:rPr>
-        <w:t>signature.algorithm.whitelist</w:t>
-      </w:r>
+        <w:t>response.sign.assertions:</w:t>
+      </w:r>
+      <w:r>
+        <w:rPr>
+          <w:rFonts w:asciiTheme="minorHAnsi" w:hAnsiTheme="minorHAnsi" w:cstheme="minorHAnsi"/>
+          <w:bCs/>
+          <w:color w:val="000000"/>
+          <w:sz w:val="22"/>
+          <w:szCs w:val="22"/>
+        </w:rPr>
+        <w:t xml:space="preserve"> </w:t>
+      </w:r>
+      <w:r>
+        <w:rPr>
+          <w:rFonts w:asciiTheme="minorHAnsi" w:hAnsiTheme="minorHAnsi" w:cstheme="minorHAnsi"/>
+          <w:sz w:val="22"/>
+          <w:szCs w:val="22"/>
+        </w:rPr>
+        <w:t>Afirmaciones de signo de respuesta.</w:t>
+      </w:r>
+    </w:p>
+    <w:p>
+      <w:pPr>
+        <w:pStyle w:val="Prrafodelista"/>
+        <w:numPr>
+          <w:ilvl w:val="1"/>
+          <w:numId w:val="4"/>
+        </w:numPr>
+        <w:rPr>
+          <w:rFonts w:asciiTheme="minorHAnsi" w:hAnsiTheme="minorHAnsi" w:cstheme="minorHAnsi"/>
+          <w:b/>
+          <w:sz w:val="22"/>
+          <w:szCs w:val="22"/>
+        </w:rPr>
+      </w:pPr>
+      <w:r>
+        <w:rPr>
+          <w:rFonts w:asciiTheme="minorHAnsi" w:hAnsiTheme="minorHAnsi" w:cstheme="minorHAnsi"/>
+          <w:b/>
+          <w:sz w:val="22"/>
+          <w:szCs w:val="22"/>
+        </w:rPr>
+        <w:t>keyStorePath:</w:t>
+      </w:r>
+      <w:r>
+        <w:rPr>
+          <w:rFonts w:asciiTheme="minorHAnsi" w:hAnsiTheme="minorHAnsi" w:cstheme="minorHAnsi"/>
+          <w:sz w:val="22"/>
+          <w:szCs w:val="22"/>
+        </w:rPr>
+        <w:t xml:space="preserve"> Ruta del </w:t>
+      </w:r>
+      <w:r>
+        <w:rPr>
+          <w:rFonts w:asciiTheme="minorHAnsi" w:hAnsiTheme="minorHAnsi" w:cstheme="minorHAnsi"/>
+          <w:sz w:val="22"/>
+          <w:szCs w:val="22"/>
+        </w:rPr>
+        <w:t>almacén</w:t>
+      </w:r>
+      <w:r>
+        <w:rPr>
+          <w:rFonts w:asciiTheme="minorHAnsi" w:hAnsiTheme="minorHAnsi" w:cstheme="minorHAnsi"/>
+          <w:sz w:val="22"/>
+          <w:szCs w:val="22"/>
+        </w:rPr>
+        <w:t xml:space="preserve"> de certificados.</w:t>
+      </w:r>
+    </w:p>
+    <w:p>
+      <w:pPr>
+        <w:pStyle w:val="Prrafodelista"/>
+        <w:numPr>
+          <w:ilvl w:val="1"/>
+          <w:numId w:val="4"/>
+        </w:numPr>
+        <w:rPr>
+          <w:rFonts w:asciiTheme="minorHAnsi" w:hAnsiTheme="minorHAnsi" w:cstheme="minorHAnsi"/>
+          <w:b/>
+          <w:sz w:val="22"/>
+          <w:szCs w:val="22"/>
+        </w:rPr>
+      </w:pPr>
+      <w:r>
+        <w:rPr>
+          <w:rFonts w:asciiTheme="minorHAnsi" w:hAnsiTheme="minorHAnsi" w:cstheme="minorHAnsi"/>
+          <w:b/>
+          <w:sz w:val="22"/>
+          <w:szCs w:val="22"/>
+        </w:rPr>
+        <w:t>keyStorePassword:</w:t>
+      </w:r>
+      <w:r>
+        <w:rPr>
+          <w:rFonts w:asciiTheme="minorHAnsi" w:hAnsiTheme="minorHAnsi" w:cstheme="minorHAnsi"/>
+          <w:sz w:val="22"/>
+          <w:szCs w:val="22"/>
+        </w:rPr>
+        <w:t xml:space="preserve"> Contraseña del </w:t>
+      </w:r>
+      <w:r>
+        <w:rPr>
+          <w:rFonts w:asciiTheme="minorHAnsi" w:hAnsiTheme="minorHAnsi" w:cstheme="minorHAnsi"/>
+          <w:sz w:val="22"/>
+          <w:szCs w:val="22"/>
+        </w:rPr>
+        <w:t>almacén</w:t>
+      </w:r>
+      <w:r>
+        <w:rPr>
+          <w:rFonts w:asciiTheme="minorHAnsi" w:hAnsiTheme="minorHAnsi" w:cstheme="minorHAnsi"/>
+          <w:sz w:val="22"/>
+          <w:szCs w:val="22"/>
+        </w:rPr>
+        <w:t xml:space="preserve"> de certificados.</w:t>
+      </w:r>
+    </w:p>
+    <w:p>
+      <w:pPr>
+        <w:pStyle w:val="Prrafodelista"/>
+        <w:numPr>
+          <w:ilvl w:val="1"/>
+          <w:numId w:val="4"/>
+        </w:numPr>
+        <w:rPr>
+          <w:rFonts w:asciiTheme="minorHAnsi" w:hAnsiTheme="minorHAnsi" w:cstheme="minorHAnsi"/>
+          <w:b/>
+          <w:sz w:val="22"/>
+          <w:szCs w:val="22"/>
+        </w:rPr>
+      </w:pPr>
+      <w:r>
+        <w:rPr>
+          <w:rFonts w:asciiTheme="minorHAnsi" w:hAnsiTheme="minorHAnsi" w:cstheme="minorHAnsi"/>
+          <w:b/>
+          <w:sz w:val="22"/>
+          <w:szCs w:val="22"/>
+        </w:rPr>
+        <w:t>keyPassword:</w:t>
+      </w:r>
+      <w:r>
+        <w:rPr>
+          <w:rFonts w:asciiTheme="minorHAnsi" w:hAnsiTheme="minorHAnsi" w:cstheme="minorHAnsi"/>
+          <w:sz w:val="22"/>
+          <w:szCs w:val="22"/>
+        </w:rPr>
+        <w:t xml:space="preserve"> Clave del </w:t>
+      </w:r>
+      <w:r>
+        <w:rPr>
+          <w:rFonts w:asciiTheme="minorHAnsi" w:hAnsiTheme="minorHAnsi" w:cstheme="minorHAnsi"/>
+          <w:sz w:val="22"/>
+          <w:szCs w:val="22"/>
+        </w:rPr>
+        <w:t>almacén</w:t>
+      </w:r>
+      <w:r>
+        <w:rPr>
+          <w:rFonts w:asciiTheme="minorHAnsi" w:hAnsiTheme="minorHAnsi" w:cstheme="minorHAnsi"/>
+          <w:sz w:val="22"/>
+          <w:szCs w:val="22"/>
+        </w:rPr>
+        <w:t xml:space="preserve"> de certificados.</w:t>
+      </w:r>
+    </w:p>
+    <w:p>
+      <w:pPr>
+        <w:pStyle w:val="Prrafodelista"/>
+        <w:numPr>
+          <w:ilvl w:val="1"/>
+          <w:numId w:val="4"/>
+        </w:numPr>
+        <w:rPr>
+          <w:rFonts w:asciiTheme="minorHAnsi" w:hAnsiTheme="minorHAnsi" w:cstheme="minorHAnsi"/>
+          <w:b/>
+          <w:sz w:val="22"/>
+          <w:szCs w:val="22"/>
+        </w:rPr>
+      </w:pPr>
       <w:r>
         <w:rPr>
           <w:rFonts w:asciiTheme="minorHAnsi" w:hAnsiTheme="minorHAnsi" w:cstheme="minorHAnsi"/>
@@ -4992,7 +5135,7 @@
           <w:sz w:val="22"/>
           <w:szCs w:val="22"/>
         </w:rPr>
-        <w:t>:</w:t>
+        <w:t>Issuer:</w:t>
       </w:r>
       <w:r>
         <w:rPr>
@@ -5010,15 +5153,7 @@
           <w:sz w:val="22"/>
           <w:szCs w:val="22"/>
         </w:rPr>
-        <w:t>Lista de algoritmos de firma entrantes de la lista blanca separados por ;</w:t>
-      </w:r>
-      <w:r>
-        <w:rPr>
-          <w:rFonts w:asciiTheme="minorHAnsi" w:hAnsiTheme="minorHAnsi" w:cstheme="minorHAnsi"/>
-          <w:sz w:val="22"/>
-          <w:szCs w:val="22"/>
-        </w:rPr>
-        <w:t>.</w:t>
+        <w:t>Editor.</w:t>
       </w:r>
     </w:p>
     <w:p>
@@ -5039,33 +5174,10 @@
         <w:rPr>
           <w:rFonts w:asciiTheme="minorHAnsi" w:hAnsiTheme="minorHAnsi" w:cstheme="minorHAnsi"/>
           <w:b/>
-          <w:bCs/>
-          <w:color w:val="000000"/>
           <w:sz w:val="22"/>
           <w:szCs w:val="22"/>
         </w:rPr>
-        <w:t>response.sign.assertions</w:t>
-      </w:r>
-      <w:r>
-        <w:rPr>
-          <w:rFonts w:asciiTheme="minorHAnsi" w:hAnsiTheme="minorHAnsi" w:cstheme="minorHAnsi"/>
-          <w:b/>
-          <w:bCs/>
-          <w:color w:val="000000"/>
-          <w:sz w:val="22"/>
-          <w:szCs w:val="22"/>
-        </w:rPr>
-        <w:t>:</w:t>
-      </w:r>
-      <w:r>
-        <w:rPr>
-          <w:rFonts w:asciiTheme="minorHAnsi" w:hAnsiTheme="minorHAnsi" w:cstheme="minorHAnsi"/>
-          <w:bCs/>
-          <w:color w:val="000000"/>
-          <w:sz w:val="22"/>
-          <w:szCs w:val="22"/>
-        </w:rPr>
-        <w:t xml:space="preserve"> </w:t>
+        <w:t>serialNumber:</w:t>
       </w:r>
       <w:r>
         <w:rPr>
@@ -5073,15 +5185,7 @@
           <w:sz w:val="22"/>
           <w:szCs w:val="22"/>
         </w:rPr>
-        <w:t>Afirmaciones de signo de respuesta</w:t>
-      </w:r>
-      <w:r>
-        <w:rPr>
-          <w:rFonts w:asciiTheme="minorHAnsi" w:hAnsiTheme="minorHAnsi" w:cstheme="minorHAnsi"/>
-          <w:sz w:val="22"/>
-          <w:szCs w:val="22"/>
-        </w:rPr>
-        <w:t>.</w:t>
+        <w:t xml:space="preserve"> Número de serie.</w:t>
       </w:r>
     </w:p>
     <w:p>
@@ -5105,89 +5209,55 @@
           <w:sz w:val="22"/>
           <w:szCs w:val="22"/>
         </w:rPr>
-        <w:t>keyStorePath</w:t>
-      </w:r>
-      <w:r>
+        <w:t>keyStoreType:</w:t>
+      </w:r>
+      <w:r>
+        <w:rPr>
+          <w:rFonts w:asciiTheme="minorHAnsi" w:hAnsiTheme="minorHAnsi" w:cstheme="minorHAnsi"/>
+          <w:sz w:val="22"/>
+          <w:szCs w:val="22"/>
+        </w:rPr>
+        <w:t xml:space="preserve"> Tipo del </w:t>
+      </w:r>
+      <w:r>
+        <w:rPr>
+          <w:rFonts w:asciiTheme="minorHAnsi" w:hAnsiTheme="minorHAnsi" w:cstheme="minorHAnsi"/>
+          <w:sz w:val="22"/>
+          <w:szCs w:val="22"/>
+        </w:rPr>
+        <w:t>almacén</w:t>
+      </w:r>
+      <w:r>
+        <w:rPr>
+          <w:rFonts w:asciiTheme="minorHAnsi" w:hAnsiTheme="minorHAnsi" w:cstheme="minorHAnsi"/>
+          <w:sz w:val="22"/>
+          <w:szCs w:val="22"/>
+        </w:rPr>
+        <w:t xml:space="preserve"> de certificados.</w:t>
+      </w:r>
+    </w:p>
+    <w:p>
+      <w:pPr>
+        <w:pStyle w:val="Prrafodelista"/>
+        <w:numPr>
+          <w:ilvl w:val="0"/>
+          <w:numId w:val="4"/>
+        </w:numPr>
         <w:rPr>
           <w:rFonts w:asciiTheme="minorHAnsi" w:hAnsiTheme="minorHAnsi" w:cstheme="minorHAnsi"/>
           <w:b/>
           <w:sz w:val="22"/>
           <w:szCs w:val="22"/>
         </w:rPr>
-        <w:t>:</w:t>
-      </w:r>
-      <w:r>
-        <w:rPr>
-          <w:rFonts w:asciiTheme="minorHAnsi" w:hAnsiTheme="minorHAnsi" w:cstheme="minorHAnsi"/>
-          <w:sz w:val="22"/>
-          <w:szCs w:val="22"/>
-        </w:rPr>
-        <w:t xml:space="preserve"> </w:t>
-      </w:r>
-      <w:r>
-        <w:rPr>
-          <w:rFonts w:asciiTheme="minorHAnsi" w:hAnsiTheme="minorHAnsi" w:cstheme="minorHAnsi"/>
-          <w:sz w:val="22"/>
-          <w:szCs w:val="22"/>
-        </w:rPr>
-        <w:t xml:space="preserve">Ruta del </w:t>
-      </w:r>
-      <w:r>
-        <w:rPr>
-          <w:rFonts w:asciiTheme="minorHAnsi" w:hAnsiTheme="minorHAnsi" w:cstheme="minorHAnsi"/>
-          <w:sz w:val="22"/>
-          <w:szCs w:val="22"/>
-        </w:rPr>
-        <w:t>almacén</w:t>
-      </w:r>
-      <w:r>
-        <w:rPr>
-          <w:rFonts w:asciiTheme="minorHAnsi" w:hAnsiTheme="minorHAnsi" w:cstheme="minorHAnsi"/>
-          <w:sz w:val="22"/>
-          <w:szCs w:val="22"/>
-        </w:rPr>
-        <w:t xml:space="preserve"> de certificados</w:t>
-      </w:r>
-      <w:r>
-        <w:rPr>
-          <w:rFonts w:asciiTheme="minorHAnsi" w:hAnsiTheme="minorHAnsi" w:cstheme="minorHAnsi"/>
-          <w:sz w:val="22"/>
-          <w:szCs w:val="22"/>
-        </w:rPr>
-        <w:t>.</w:t>
-      </w:r>
-    </w:p>
-    <w:p>
-      <w:pPr>
-        <w:pStyle w:val="Prrafodelista"/>
-        <w:numPr>
-          <w:ilvl w:val="1"/>
-          <w:numId w:val="4"/>
-        </w:numPr>
+      </w:pPr>
+      <w:r>
         <w:rPr>
           <w:rFonts w:asciiTheme="minorHAnsi" w:hAnsiTheme="minorHAnsi" w:cstheme="minorHAnsi"/>
           <w:b/>
           <w:sz w:val="22"/>
           <w:szCs w:val="22"/>
         </w:rPr>
-      </w:pPr>
-      <w:r>
-        <w:rPr>
-          <w:rFonts w:asciiTheme="minorHAnsi" w:hAnsiTheme="minorHAnsi" w:cstheme="minorHAnsi"/>
-          <w:b/>
-          <w:sz w:val="22"/>
-          <w:szCs w:val="22"/>
-        </w:rPr>
-        <w:t>keyStorePassword</w:t>
-      </w:r>
-      <w:r>
-        <w:rPr>
-          <w:rFonts w:asciiTheme="minorHAnsi" w:hAnsiTheme="minorHAnsi" w:cstheme="minorHAnsi"/>
-          <w:b/>
-          <w:sz w:val="22"/>
-          <w:szCs w:val="22"/>
-        </w:rPr>
-        <w:t>:</w:t>
+        <w:t xml:space="preserve">KeyStore.jks: </w:t>
       </w:r>
       <w:r>
         <w:rPr>
@@ -5195,316 +5265,7 @@
           <w:sz w:val="22"/>
           <w:szCs w:val="22"/>
         </w:rPr>
-        <w:t xml:space="preserve"> </w:t>
-      </w:r>
-      <w:r>
-        <w:rPr>
-          <w:rFonts w:asciiTheme="minorHAnsi" w:hAnsiTheme="minorHAnsi" w:cstheme="minorHAnsi"/>
-          <w:sz w:val="22"/>
-          <w:szCs w:val="22"/>
-        </w:rPr>
-        <w:t xml:space="preserve">Contraseña del </w:t>
-      </w:r>
-      <w:r>
-        <w:rPr>
-          <w:rFonts w:asciiTheme="minorHAnsi" w:hAnsiTheme="minorHAnsi" w:cstheme="minorHAnsi"/>
-          <w:sz w:val="22"/>
-          <w:szCs w:val="22"/>
-        </w:rPr>
-        <w:t>almacén</w:t>
-      </w:r>
-      <w:r>
-        <w:rPr>
-          <w:rFonts w:asciiTheme="minorHAnsi" w:hAnsiTheme="minorHAnsi" w:cstheme="minorHAnsi"/>
-          <w:sz w:val="22"/>
-          <w:szCs w:val="22"/>
-        </w:rPr>
-        <w:t xml:space="preserve"> de certificados</w:t>
-      </w:r>
-      <w:r>
-        <w:rPr>
-          <w:rFonts w:asciiTheme="minorHAnsi" w:hAnsiTheme="minorHAnsi" w:cstheme="minorHAnsi"/>
-          <w:sz w:val="22"/>
-          <w:szCs w:val="22"/>
-        </w:rPr>
-        <w:t>.</w:t>
-      </w:r>
-    </w:p>
-    <w:p>
-      <w:pPr>
-        <w:pStyle w:val="Prrafodelista"/>
-        <w:numPr>
-          <w:ilvl w:val="1"/>
-          <w:numId w:val="4"/>
-        </w:numPr>
-        <w:rPr>
-          <w:rFonts w:asciiTheme="minorHAnsi" w:hAnsiTheme="minorHAnsi" w:cstheme="minorHAnsi"/>
-          <w:b/>
-          <w:sz w:val="22"/>
-          <w:szCs w:val="22"/>
-        </w:rPr>
-      </w:pPr>
-      <w:r>
-        <w:rPr>
-          <w:rFonts w:asciiTheme="minorHAnsi" w:hAnsiTheme="minorHAnsi" w:cstheme="minorHAnsi"/>
-          <w:b/>
-          <w:sz w:val="22"/>
-          <w:szCs w:val="22"/>
-        </w:rPr>
-        <w:t>keyPassword</w:t>
-      </w:r>
-      <w:r>
-        <w:rPr>
-          <w:rFonts w:asciiTheme="minorHAnsi" w:hAnsiTheme="minorHAnsi" w:cstheme="minorHAnsi"/>
-          <w:b/>
-          <w:sz w:val="22"/>
-          <w:szCs w:val="22"/>
-        </w:rPr>
-        <w:t>:</w:t>
-      </w:r>
-      <w:r>
-        <w:rPr>
-          <w:rFonts w:asciiTheme="minorHAnsi" w:hAnsiTheme="minorHAnsi" w:cstheme="minorHAnsi"/>
-          <w:sz w:val="22"/>
-          <w:szCs w:val="22"/>
-        </w:rPr>
-        <w:t xml:space="preserve"> </w:t>
-      </w:r>
-      <w:r>
-        <w:rPr>
-          <w:rFonts w:asciiTheme="minorHAnsi" w:hAnsiTheme="minorHAnsi" w:cstheme="minorHAnsi"/>
-          <w:sz w:val="22"/>
-          <w:szCs w:val="22"/>
-        </w:rPr>
-        <w:t xml:space="preserve">Clave del </w:t>
-      </w:r>
-      <w:r>
-        <w:rPr>
-          <w:rFonts w:asciiTheme="minorHAnsi" w:hAnsiTheme="minorHAnsi" w:cstheme="minorHAnsi"/>
-          <w:sz w:val="22"/>
-          <w:szCs w:val="22"/>
-        </w:rPr>
-        <w:t>almacén</w:t>
-      </w:r>
-      <w:r>
-        <w:rPr>
-          <w:rFonts w:asciiTheme="minorHAnsi" w:hAnsiTheme="minorHAnsi" w:cstheme="minorHAnsi"/>
-          <w:sz w:val="22"/>
-          <w:szCs w:val="22"/>
-        </w:rPr>
-        <w:t xml:space="preserve"> de certificados</w:t>
-      </w:r>
-      <w:r>
-        <w:rPr>
-          <w:rFonts w:asciiTheme="minorHAnsi" w:hAnsiTheme="minorHAnsi" w:cstheme="minorHAnsi"/>
-          <w:sz w:val="22"/>
-          <w:szCs w:val="22"/>
-        </w:rPr>
-        <w:t>.</w:t>
-      </w:r>
-    </w:p>
-    <w:p>
-      <w:pPr>
-        <w:pStyle w:val="Prrafodelista"/>
-        <w:numPr>
-          <w:ilvl w:val="1"/>
-          <w:numId w:val="4"/>
-        </w:numPr>
-        <w:rPr>
-          <w:rFonts w:asciiTheme="minorHAnsi" w:hAnsiTheme="minorHAnsi" w:cstheme="minorHAnsi"/>
-          <w:b/>
-          <w:sz w:val="22"/>
-          <w:szCs w:val="22"/>
-        </w:rPr>
-      </w:pPr>
-      <w:r>
-        <w:rPr>
-          <w:rFonts w:asciiTheme="minorHAnsi" w:hAnsiTheme="minorHAnsi" w:cstheme="minorHAnsi"/>
-          <w:b/>
-          <w:bCs/>
-          <w:color w:val="000000"/>
-          <w:sz w:val="22"/>
-          <w:szCs w:val="22"/>
-        </w:rPr>
-        <w:t>I</w:t>
-      </w:r>
-      <w:r>
-        <w:rPr>
-          <w:rFonts w:asciiTheme="minorHAnsi" w:hAnsiTheme="minorHAnsi" w:cstheme="minorHAnsi"/>
-          <w:b/>
-          <w:bCs/>
-          <w:color w:val="000000"/>
-          <w:sz w:val="22"/>
-          <w:szCs w:val="22"/>
-        </w:rPr>
-        <w:t>ssuer</w:t>
-      </w:r>
-      <w:r>
-        <w:rPr>
-          <w:rFonts w:asciiTheme="minorHAnsi" w:hAnsiTheme="minorHAnsi" w:cstheme="minorHAnsi"/>
-          <w:b/>
-          <w:bCs/>
-          <w:color w:val="000000"/>
-          <w:sz w:val="22"/>
-          <w:szCs w:val="22"/>
-        </w:rPr>
-        <w:t>:</w:t>
-      </w:r>
-      <w:r>
-        <w:rPr>
-          <w:rFonts w:asciiTheme="minorHAnsi" w:hAnsiTheme="minorHAnsi" w:cstheme="minorHAnsi"/>
-          <w:bCs/>
-          <w:color w:val="000000"/>
-          <w:sz w:val="22"/>
-          <w:szCs w:val="22"/>
-        </w:rPr>
-        <w:t xml:space="preserve"> </w:t>
-      </w:r>
-      <w:r>
-        <w:rPr>
-          <w:rFonts w:asciiTheme="minorHAnsi" w:hAnsiTheme="minorHAnsi" w:cstheme="minorHAnsi"/>
-          <w:sz w:val="22"/>
-          <w:szCs w:val="22"/>
-        </w:rPr>
-        <w:t>Editor</w:t>
-      </w:r>
-      <w:r>
-        <w:rPr>
-          <w:rFonts w:asciiTheme="minorHAnsi" w:hAnsiTheme="minorHAnsi" w:cstheme="minorHAnsi"/>
-          <w:sz w:val="22"/>
-          <w:szCs w:val="22"/>
-        </w:rPr>
-        <w:t>.</w:t>
-      </w:r>
-    </w:p>
-    <w:p>
-      <w:pPr>
-        <w:pStyle w:val="Prrafodelista"/>
-        <w:numPr>
-          <w:ilvl w:val="1"/>
-          <w:numId w:val="4"/>
-        </w:numPr>
-        <w:rPr>
-          <w:rFonts w:asciiTheme="minorHAnsi" w:hAnsiTheme="minorHAnsi" w:cstheme="minorHAnsi"/>
-          <w:b/>
-          <w:sz w:val="22"/>
-          <w:szCs w:val="22"/>
-        </w:rPr>
-      </w:pPr>
-      <w:r>
-        <w:rPr>
-          <w:rFonts w:asciiTheme="minorHAnsi" w:hAnsiTheme="minorHAnsi" w:cstheme="minorHAnsi"/>
-          <w:b/>
-          <w:sz w:val="22"/>
-          <w:szCs w:val="22"/>
-        </w:rPr>
-        <w:t>serialNumber</w:t>
-      </w:r>
-      <w:r>
-        <w:rPr>
-          <w:rFonts w:asciiTheme="minorHAnsi" w:hAnsiTheme="minorHAnsi" w:cstheme="minorHAnsi"/>
-          <w:b/>
-          <w:sz w:val="22"/>
-          <w:szCs w:val="22"/>
-        </w:rPr>
-        <w:t>:</w:t>
-      </w:r>
-      <w:r>
-        <w:rPr>
-          <w:rFonts w:asciiTheme="minorHAnsi" w:hAnsiTheme="minorHAnsi" w:cstheme="minorHAnsi"/>
-          <w:sz w:val="22"/>
-          <w:szCs w:val="22"/>
-        </w:rPr>
-        <w:t xml:space="preserve"> </w:t>
-      </w:r>
-      <w:r>
-        <w:rPr>
-          <w:rFonts w:asciiTheme="minorHAnsi" w:hAnsiTheme="minorHAnsi" w:cstheme="minorHAnsi"/>
-          <w:sz w:val="22"/>
-          <w:szCs w:val="22"/>
-        </w:rPr>
-        <w:t>Número de serie</w:t>
-      </w:r>
-      <w:r>
-        <w:rPr>
-          <w:rFonts w:asciiTheme="minorHAnsi" w:hAnsiTheme="minorHAnsi" w:cstheme="minorHAnsi"/>
-          <w:sz w:val="22"/>
-          <w:szCs w:val="22"/>
-        </w:rPr>
-        <w:t>.</w:t>
-      </w:r>
-    </w:p>
-    <w:p>
-      <w:pPr>
-        <w:pStyle w:val="Prrafodelista"/>
-        <w:numPr>
-          <w:ilvl w:val="1"/>
-          <w:numId w:val="4"/>
-        </w:numPr>
-        <w:rPr>
-          <w:rFonts w:asciiTheme="minorHAnsi" w:hAnsiTheme="minorHAnsi" w:cstheme="minorHAnsi"/>
-          <w:b/>
-          <w:sz w:val="22"/>
-          <w:szCs w:val="22"/>
-        </w:rPr>
-      </w:pPr>
-      <w:r>
-        <w:rPr>
-          <w:rFonts w:asciiTheme="minorHAnsi" w:hAnsiTheme="minorHAnsi" w:cstheme="minorHAnsi"/>
-          <w:b/>
-          <w:sz w:val="22"/>
-          <w:szCs w:val="22"/>
-        </w:rPr>
-        <w:t>keyStoreType</w:t>
-      </w:r>
-      <w:r>
-        <w:rPr>
-          <w:rFonts w:asciiTheme="minorHAnsi" w:hAnsiTheme="minorHAnsi" w:cstheme="minorHAnsi"/>
-          <w:b/>
-          <w:sz w:val="22"/>
-          <w:szCs w:val="22"/>
-        </w:rPr>
-        <w:t>:</w:t>
-      </w:r>
-      <w:r>
-        <w:rPr>
-          <w:rFonts w:asciiTheme="minorHAnsi" w:hAnsiTheme="minorHAnsi" w:cstheme="minorHAnsi"/>
-          <w:sz w:val="22"/>
-          <w:szCs w:val="22"/>
-        </w:rPr>
-        <w:t xml:space="preserve"> </w:t>
-      </w:r>
-      <w:r>
-        <w:rPr>
-          <w:rFonts w:asciiTheme="minorHAnsi" w:hAnsiTheme="minorHAnsi" w:cstheme="minorHAnsi"/>
-          <w:sz w:val="22"/>
-          <w:szCs w:val="22"/>
-        </w:rPr>
-        <w:t xml:space="preserve">Tipo del </w:t>
-      </w:r>
-      <w:r>
-        <w:rPr>
-          <w:rFonts w:asciiTheme="minorHAnsi" w:hAnsiTheme="minorHAnsi" w:cstheme="minorHAnsi"/>
-          <w:sz w:val="22"/>
-          <w:szCs w:val="22"/>
-        </w:rPr>
-        <w:t>almacén</w:t>
-      </w:r>
-      <w:r>
-        <w:rPr>
-          <w:rFonts w:asciiTheme="minorHAnsi" w:hAnsiTheme="minorHAnsi" w:cstheme="minorHAnsi"/>
-          <w:sz w:val="22"/>
-          <w:szCs w:val="22"/>
-        </w:rPr>
-        <w:t xml:space="preserve"> de certificados</w:t>
-      </w:r>
-      <w:r>
-        <w:rPr>
-          <w:rFonts w:asciiTheme="minorHAnsi" w:hAnsiTheme="minorHAnsi" w:cstheme="minorHAnsi"/>
-          <w:sz w:val="22"/>
-          <w:szCs w:val="22"/>
-        </w:rPr>
-        <w:t>.</w:t>
+        <w:t>Almacén de certificados para la autenticación mutua.</w:t>
       </w:r>
     </w:p>
     <w:p/>
@@ -5535,8 +5296,8 @@
           <w:rFonts w:asciiTheme="minorHAnsi" w:hAnsiTheme="minorHAnsi"/>
         </w:rPr>
       </w:pPr>
-      <w:bookmarkStart w:id="28" w:name="_Toc511852766"/>
-      <w:bookmarkStart w:id="29" w:name="_Toc530581471"/>
+      <w:bookmarkStart w:id="28" w:name="_Toc530581471"/>
+      <w:bookmarkStart w:id="29" w:name="_Toc511852766"/>
       <w:r>
         <w:rPr>
           <w:rFonts w:asciiTheme="minorHAnsi" w:hAnsiTheme="minorHAnsi"/>
@@ -5549,7 +5310,7 @@
         </w:rPr>
         <w:t xml:space="preserve"> archivo de petición</w:t>
       </w:r>
-      <w:bookmarkEnd w:id="29"/>
+      <w:bookmarkEnd w:id="28"/>
     </w:p>
     <w:p>
       <w:r>
@@ -5588,6 +5349,7 @@
           </w:p>
           <w:p>
             <w:r>
+              <w:lastRenderedPageBreak/>
               <w:tab/>
               <w:t xml:space="preserve">xmlns:xsi="http://www.w3.org/2001/XMLSchema-instance" </w:t>
             </w:r>
@@ -5599,7 +5361,6 @@
               </w:rPr>
             </w:pPr>
             <w:r>
-              <w:lastRenderedPageBreak/>
               <w:tab/>
             </w:r>
             <w:r>
@@ -6622,8 +6383,6 @@
         <w:t>es.gob.monitoriza.invoker.http.conf.messages:</w:t>
       </w:r>
     </w:p>
-    <w:p/>
-    <w:p/>
     <w:tbl>
       <w:tblPr>
         <w:tblStyle w:val="Tablaconcuadrcula"/>
@@ -7833,7 +7592,6 @@
               <w:rPr>
                 <w:b/>
               </w:rPr>
-              <w:lastRenderedPageBreak/>
               <w:t>samlRequest</w:t>
             </w:r>
           </w:p>
@@ -8865,7 +8623,7 @@
         <w:lastRenderedPageBreak/>
         <w:t>Lanzamiento y ejecució</w:t>
       </w:r>
-      <w:bookmarkEnd w:id="28"/>
+      <w:bookmarkEnd w:id="29"/>
       <w:r>
         <w:rPr>
           <w:rFonts w:asciiTheme="minorHAnsi" w:hAnsiTheme="minorHAnsi"/>
@@ -8961,28 +8719,18 @@
                                 <w:noProof/>
                               </w:rPr>
                             </w:pPr>
-                            <w:bookmarkStart w:id="33" w:name="_Toc530581487"/>
+                            <w:bookmarkStart w:id="33" w:name="_Toc531101526"/>
                             <w:r>
                               <w:t xml:space="preserve">Ilustración </w:t>
                             </w:r>
-                            <w:r>
-                              <w:fldChar w:fldCharType="begin"/>
-                            </w:r>
-                            <w:r>
-                              <w:instrText xml:space="preserve"> SEQ Ilustración \* ARABIC </w:instrText>
-                            </w:r>
-                            <w:r>
-                              <w:fldChar w:fldCharType="separate"/>
-                            </w:r>
-                            <w:r>
-                              <w:rPr>
-                                <w:noProof/>
-                              </w:rPr>
-                              <w:t>5</w:t>
-                            </w:r>
-                            <w:r>
-                              <w:fldChar w:fldCharType="end"/>
-                            </w:r>
+                            <w:fldSimple w:instr=" SEQ Ilustración \* ARABIC ">
+                              <w:r>
+                                <w:rPr>
+                                  <w:noProof/>
+                                </w:rPr>
+                                <w:t>5</w:t>
+                              </w:r>
+                            </w:fldSimple>
                             <w:r>
                               <w:t xml:space="preserve"> Listado de correos electrónicos</w:t>
                             </w:r>
@@ -9015,28 +8763,18 @@
                           <w:noProof/>
                         </w:rPr>
                       </w:pPr>
-                      <w:bookmarkStart w:id="34" w:name="_Toc530581487"/>
+                      <w:bookmarkStart w:id="34" w:name="_Toc531101526"/>
                       <w:r>
                         <w:t xml:space="preserve">Ilustración </w:t>
                       </w:r>
-                      <w:r>
-                        <w:fldChar w:fldCharType="begin"/>
-                      </w:r>
-                      <w:r>
-                        <w:instrText xml:space="preserve"> SEQ Ilustración \* ARABIC </w:instrText>
-                      </w:r>
-                      <w:r>
-                        <w:fldChar w:fldCharType="separate"/>
-                      </w:r>
-                      <w:r>
-                        <w:rPr>
-                          <w:noProof/>
-                        </w:rPr>
-                        <w:t>5</w:t>
-                      </w:r>
-                      <w:r>
-                        <w:fldChar w:fldCharType="end"/>
-                      </w:r>
+                      <w:fldSimple w:instr=" SEQ Ilustración \* ARABIC ">
+                        <w:r>
+                          <w:rPr>
+                            <w:noProof/>
+                          </w:rPr>
+                          <w:t>5</w:t>
+                        </w:r>
+                      </w:fldSimple>
                       <w:r>
                         <w:t xml:space="preserve"> Listado de correos electrónicos</w:t>
                       </w:r>
@@ -9078,7 +8816,7 @@
                     <pic:cNvPicPr/>
                   </pic:nvPicPr>
                   <pic:blipFill>
-                    <a:blip r:embed="rId23">
+                    <a:blip r:embed="rId24">
                       <a:extLst>
                         <a:ext uri="{28A0092B-C50C-407E-A947-70E740481C1C}">
                           <a14:useLocalDpi xmlns:a14="http://schemas.microsoft.com/office/drawing/2010/main" val="0"/>
@@ -9119,6 +8857,8 @@
       <w:r>
         <w:t xml:space="preserve"> Inserción del correo electrónico. En este caso, se van a añadir una serie de correos electrónicos de prueba.</w:t>
       </w:r>
+      <w:bookmarkStart w:id="35" w:name="_GoBack"/>
+      <w:bookmarkEnd w:id="35"/>
     </w:p>
     <w:p/>
     <w:p>
@@ -9128,14 +8868,14 @@
           <w:rFonts w:asciiTheme="minorHAnsi" w:hAnsiTheme="minorHAnsi"/>
         </w:rPr>
       </w:pPr>
-      <w:bookmarkStart w:id="35" w:name="_Toc530581475"/>
+      <w:bookmarkStart w:id="36" w:name="_Toc530581475"/>
       <w:r>
         <w:rPr>
           <w:rFonts w:asciiTheme="minorHAnsi" w:hAnsiTheme="minorHAnsi"/>
         </w:rPr>
         <w:t>Gestión del temporizador</w:t>
       </w:r>
-      <w:bookmarkEnd w:id="35"/>
+      <w:bookmarkEnd w:id="36"/>
     </w:p>
     <w:p>
       <w:r>
@@ -9204,32 +8944,22 @@
                                 <w:noProof/>
                               </w:rPr>
                             </w:pPr>
-                            <w:bookmarkStart w:id="36" w:name="_Toc530581488"/>
+                            <w:bookmarkStart w:id="37" w:name="_Toc531101527"/>
                             <w:r>
                               <w:t xml:space="preserve">Ilustración </w:t>
                             </w:r>
-                            <w:r>
-                              <w:fldChar w:fldCharType="begin"/>
-                            </w:r>
-                            <w:r>
-                              <w:instrText xml:space="preserve"> SEQ Ilustración \* ARABIC </w:instrText>
-                            </w:r>
-                            <w:r>
-                              <w:fldChar w:fldCharType="separate"/>
-                            </w:r>
-                            <w:r>
-                              <w:rPr>
-                                <w:noProof/>
-                              </w:rPr>
-                              <w:t>6</w:t>
-                            </w:r>
-                            <w:r>
-                              <w:fldChar w:fldCharType="end"/>
-                            </w:r>
+                            <w:fldSimple w:instr=" SEQ Ilustración \* ARABIC ">
+                              <w:r>
+                                <w:rPr>
+                                  <w:noProof/>
+                                </w:rPr>
+                                <w:t>6</w:t>
+                              </w:r>
+                            </w:fldSimple>
                             <w:r>
                               <w:t xml:space="preserve"> Listado de temporizadores</w:t>
                             </w:r>
-                            <w:bookmarkEnd w:id="36"/>
+                            <w:bookmarkEnd w:id="37"/>
                           </w:p>
                         </w:txbxContent>
                       </wps:txbx>
@@ -9259,32 +8989,22 @@
                           <w:noProof/>
                         </w:rPr>
                       </w:pPr>
-                      <w:bookmarkStart w:id="37" w:name="_Toc530581488"/>
+                      <w:bookmarkStart w:id="38" w:name="_Toc531101527"/>
                       <w:r>
                         <w:t xml:space="preserve">Ilustración </w:t>
                       </w:r>
-                      <w:r>
-                        <w:fldChar w:fldCharType="begin"/>
-                      </w:r>
-                      <w:r>
-                        <w:instrText xml:space="preserve"> SEQ Ilustración \* ARABIC </w:instrText>
-                      </w:r>
-                      <w:r>
-                        <w:fldChar w:fldCharType="separate"/>
-                      </w:r>
-                      <w:r>
-                        <w:rPr>
-                          <w:noProof/>
-                        </w:rPr>
-                        <w:t>6</w:t>
-                      </w:r>
-                      <w:r>
-                        <w:fldChar w:fldCharType="end"/>
-                      </w:r>
+                      <w:fldSimple w:instr=" SEQ Ilustración \* ARABIC ">
+                        <w:r>
+                          <w:rPr>
+                            <w:noProof/>
+                          </w:rPr>
+                          <w:t>6</w:t>
+                        </w:r>
+                      </w:fldSimple>
                       <w:r>
                         <w:t xml:space="preserve"> Listado de temporizadores</w:t>
                       </w:r>
-                      <w:bookmarkEnd w:id="37"/>
+                      <w:bookmarkEnd w:id="38"/>
                     </w:p>
                   </w:txbxContent>
                 </v:textbox>
@@ -9323,7 +9043,7 @@
                     <pic:cNvPicPr/>
                   </pic:nvPicPr>
                   <pic:blipFill>
-                    <a:blip r:embed="rId24">
+                    <a:blip r:embed="rId25">
                       <a:extLst>
                         <a:ext uri="{28A0092B-C50C-407E-A947-70E740481C1C}">
                           <a14:useLocalDpi xmlns:a14="http://schemas.microsoft.com/office/drawing/2010/main" val="0"/>
@@ -9373,14 +9093,14 @@
           <w:rFonts w:asciiTheme="minorHAnsi" w:hAnsiTheme="minorHAnsi"/>
         </w:rPr>
       </w:pPr>
-      <w:bookmarkStart w:id="38" w:name="_Toc530581476"/>
+      <w:bookmarkStart w:id="39" w:name="_Toc530581476"/>
       <w:r>
         <w:rPr>
           <w:rFonts w:asciiTheme="minorHAnsi" w:hAnsiTheme="minorHAnsi"/>
         </w:rPr>
         <w:t>Gestión de las alarmas</w:t>
       </w:r>
-      <w:bookmarkEnd w:id="38"/>
+      <w:bookmarkEnd w:id="39"/>
     </w:p>
     <w:p>
       <w:r>
@@ -9471,32 +9191,22 @@
                                 <w:noProof/>
                               </w:rPr>
                             </w:pPr>
-                            <w:bookmarkStart w:id="39" w:name="_Toc530581489"/>
+                            <w:bookmarkStart w:id="40" w:name="_Toc531101528"/>
                             <w:r>
                               <w:t xml:space="preserve">Ilustración </w:t>
                             </w:r>
-                            <w:r>
-                              <w:fldChar w:fldCharType="begin"/>
-                            </w:r>
-                            <w:r>
-                              <w:instrText xml:space="preserve"> SEQ Ilustración \* ARABIC </w:instrText>
-                            </w:r>
-                            <w:r>
-                              <w:fldChar w:fldCharType="separate"/>
-                            </w:r>
-                            <w:r>
-                              <w:rPr>
-                                <w:noProof/>
-                              </w:rPr>
-                              <w:t>7</w:t>
-                            </w:r>
-                            <w:r>
-                              <w:fldChar w:fldCharType="end"/>
-                            </w:r>
+                            <w:fldSimple w:instr=" SEQ Ilustración \* ARABIC ">
+                              <w:r>
+                                <w:rPr>
+                                  <w:noProof/>
+                                </w:rPr>
+                                <w:t>7</w:t>
+                              </w:r>
+                            </w:fldSimple>
                             <w:r>
                               <w:t xml:space="preserve"> Formulario Alarmas</w:t>
                             </w:r>
-                            <w:bookmarkEnd w:id="39"/>
+                            <w:bookmarkEnd w:id="40"/>
                           </w:p>
                         </w:txbxContent>
                       </wps:txbx>
@@ -9525,32 +9235,22 @@
                           <w:noProof/>
                         </w:rPr>
                       </w:pPr>
-                      <w:bookmarkStart w:id="40" w:name="_Toc530581489"/>
+                      <w:bookmarkStart w:id="41" w:name="_Toc531101528"/>
                       <w:r>
                         <w:t xml:space="preserve">Ilustración </w:t>
                       </w:r>
-                      <w:r>
-                        <w:fldChar w:fldCharType="begin"/>
-                      </w:r>
-                      <w:r>
-                        <w:instrText xml:space="preserve"> SEQ Ilustración \* ARABIC </w:instrText>
-                      </w:r>
-                      <w:r>
-                        <w:fldChar w:fldCharType="separate"/>
-                      </w:r>
-                      <w:r>
-                        <w:rPr>
-                          <w:noProof/>
-                        </w:rPr>
-                        <w:t>7</w:t>
-                      </w:r>
-                      <w:r>
-                        <w:fldChar w:fldCharType="end"/>
-                      </w:r>
+                      <w:fldSimple w:instr=" SEQ Ilustración \* ARABIC ">
+                        <w:r>
+                          <w:rPr>
+                            <w:noProof/>
+                          </w:rPr>
+                          <w:t>7</w:t>
+                        </w:r>
+                      </w:fldSimple>
                       <w:r>
                         <w:t xml:space="preserve"> Formulario Alarmas</w:t>
                       </w:r>
-                      <w:bookmarkEnd w:id="40"/>
+                      <w:bookmarkEnd w:id="41"/>
                     </w:p>
                   </w:txbxContent>
                 </v:textbox>
@@ -9588,7 +9288,7 @@
                     <pic:cNvPicPr/>
                   </pic:nvPicPr>
                   <pic:blipFill>
-                    <a:blip r:embed="rId25">
+                    <a:blip r:embed="rId26">
                       <a:extLst>
                         <a:ext uri="{28A0092B-C50C-407E-A947-70E740481C1C}">
                           <a14:useLocalDpi xmlns:a14="http://schemas.microsoft.com/office/drawing/2010/main" val="0"/>
@@ -9630,7 +9330,221 @@
         <w:t xml:space="preserve"> Correos a los que se enviaran las notificaciones en el caso de producirse una caída del servicio.</w:t>
       </w:r>
     </w:p>
+    <w:p>
+      <w:pPr>
+        <w:pStyle w:val="Ttulo3"/>
+      </w:pPr>
+      <w:r>
+        <w:t>Gesti</w:t>
+      </w:r>
+      <w:r>
+        <w:t>ón de los c</w:t>
+      </w:r>
+      <w:r>
+        <w:t>ertificados</w:t>
+      </w:r>
+    </w:p>
+    <w:p>
+      <w:r>
+        <w:t>Procedemos a dar de alta el certificado SSL de confianza utilizado por los agentes de monitorización utilizados por Monitoriz@.</w:t>
+      </w:r>
+    </w:p>
+    <w:p>
+      <w:r>
+        <w:rPr>
+          <w:b/>
+        </w:rPr>
+        <w:t>Alias:</w:t>
+      </w:r>
+      <w:r>
+        <w:t xml:space="preserve"> Nombre que recibe el certificado.</w:t>
+      </w:r>
+    </w:p>
+    <w:p>
+      <w:r>
+        <w:rPr>
+          <w:noProof/>
+        </w:rPr>
+        <mc:AlternateContent>
+          <mc:Choice Requires="wps">
+            <w:drawing>
+              <wp:anchor distT="0" distB="0" distL="114300" distR="114300" simplePos="0" relativeHeight="251709440" behindDoc="0" locked="0" layoutInCell="1" allowOverlap="1" wp14:anchorId="06AF33F9" wp14:editId="0A699D98">
+                <wp:simplePos x="0" y="0"/>
+                <wp:positionH relativeFrom="margin">
+                  <wp:align>center</wp:align>
+                </wp:positionH>
+                <wp:positionV relativeFrom="paragraph">
+                  <wp:posOffset>3971925</wp:posOffset>
+                </wp:positionV>
+                <wp:extent cx="3400425" cy="635"/>
+                <wp:effectExtent l="0" t="0" r="9525" b="0"/>
+                <wp:wrapTopAndBottom/>
+                <wp:docPr id="24" name="Cuadro de texto 24"/>
+                <wp:cNvGraphicFramePr/>
+                <a:graphic xmlns:a="http://schemas.openxmlformats.org/drawingml/2006/main">
+                  <a:graphicData uri="http://schemas.microsoft.com/office/word/2010/wordprocessingShape">
+                    <wps:wsp>
+                      <wps:cNvSpPr txBox="1"/>
+                      <wps:spPr>
+                        <a:xfrm>
+                          <a:off x="0" y="0"/>
+                          <a:ext cx="3400425" cy="635"/>
+                        </a:xfrm>
+                        <a:prstGeom prst="rect">
+                          <a:avLst/>
+                        </a:prstGeom>
+                        <a:solidFill>
+                          <a:prstClr val="white"/>
+                        </a:solidFill>
+                        <a:ln>
+                          <a:noFill/>
+                        </a:ln>
+                      </wps:spPr>
+                      <wps:txbx>
+                        <w:txbxContent>
+                          <w:p>
+                            <w:pPr>
+                              <w:pStyle w:val="Descripcin"/>
+                              <w:jc w:val="center"/>
+                              <w:rPr>
+                                <w:noProof/>
+                              </w:rPr>
+                            </w:pPr>
+                            <w:bookmarkStart w:id="42" w:name="_Toc531101529"/>
+                            <w:r>
+                              <w:t xml:space="preserve">Ilustración </w:t>
+                            </w:r>
+                            <w:fldSimple w:instr=" SEQ Ilustración \* ARABIC ">
+                              <w:r>
+                                <w:rPr>
+                                  <w:noProof/>
+                                </w:rPr>
+                                <w:t>8</w:t>
+                              </w:r>
+                            </w:fldSimple>
+                            <w:r>
+                              <w:t xml:space="preserve"> Formulario</w:t>
+                            </w:r>
+                            <w:r>
+                              <w:t xml:space="preserve"> de los certificados SSL</w:t>
+                            </w:r>
+                            <w:bookmarkEnd w:id="42"/>
+                          </w:p>
+                        </w:txbxContent>
+                      </wps:txbx>
+                      <wps:bodyPr rot="0" spcFirstLastPara="0" vertOverflow="overflow" horzOverflow="overflow" vert="horz" wrap="square" lIns="0" tIns="0" rIns="0" bIns="0" numCol="1" spcCol="0" rtlCol="0" fromWordArt="0" anchor="t" anchorCtr="0" forceAA="0" compatLnSpc="1">
+                        <a:prstTxWarp prst="textNoShape">
+                          <a:avLst/>
+                        </a:prstTxWarp>
+                        <a:spAutoFit/>
+                      </wps:bodyPr>
+                    </wps:wsp>
+                  </a:graphicData>
+                </a:graphic>
+              </wp:anchor>
+            </w:drawing>
+          </mc:Choice>
+          <mc:Fallback>
+            <w:pict>
+              <v:shape w14:anchorId="06AF33F9" id="Cuadro de texto 24" o:spid="_x0000_s1033" type="#_x0000_t202" style="position:absolute;margin-left:0;margin-top:312.75pt;width:267.75pt;height:.05pt;z-index:251709440;visibility:visible;mso-wrap-style:square;mso-wrap-distance-left:9pt;mso-wrap-distance-top:0;mso-wrap-distance-right:9pt;mso-wrap-distance-bottom:0;mso-position-horizontal:center;mso-position-horizontal-relative:margin;mso-position-vertical:absolute;mso-position-vertical-relative:text;v-text-anchor:top" o:gfxdata="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" stroked="f">
+                <v:textbox style="mso-fit-shape-to-text:t" inset="0,0,0,0">
+                  <w:txbxContent>
+                    <w:p>
+                      <w:pPr>
+                        <w:pStyle w:val="Descripcin"/>
+                        <w:jc w:val="center"/>
+                        <w:rPr>
+                          <w:noProof/>
+                        </w:rPr>
+                      </w:pPr>
+                      <w:bookmarkStart w:id="43" w:name="_Toc531101529"/>
+                      <w:r>
+                        <w:t xml:space="preserve">Ilustración </w:t>
+                      </w:r>
+                      <w:fldSimple w:instr=" SEQ Ilustración \* ARABIC ">
+                        <w:r>
+                          <w:rPr>
+                            <w:noProof/>
+                          </w:rPr>
+                          <w:t>8</w:t>
+                        </w:r>
+                      </w:fldSimple>
+                      <w:r>
+                        <w:t xml:space="preserve"> Formulario</w:t>
+                      </w:r>
+                      <w:r>
+                        <w:t xml:space="preserve"> de los certificados SSL</w:t>
+                      </w:r>
+                      <w:bookmarkEnd w:id="43"/>
+                    </w:p>
+                  </w:txbxContent>
+                </v:textbox>
+                <w10:wrap type="topAndBottom" anchorx="margin"/>
+              </v:shape>
+            </w:pict>
+          </mc:Fallback>
+        </mc:AlternateContent>
+      </w:r>
+      <w:r>
+        <w:rPr>
+          <w:noProof/>
+        </w:rPr>
+        <w:drawing>
+          <wp:anchor distT="0" distB="0" distL="114300" distR="114300" simplePos="0" relativeHeight="251707392" behindDoc="0" locked="0" layoutInCell="1" allowOverlap="1">
+            <wp:simplePos x="0" y="0"/>
+            <wp:positionH relativeFrom="margin">
+              <wp:align>center</wp:align>
+            </wp:positionH>
+            <wp:positionV relativeFrom="paragraph">
+              <wp:posOffset>482600</wp:posOffset>
+            </wp:positionV>
+            <wp:extent cx="3400425" cy="3460750"/>
+            <wp:effectExtent l="0" t="0" r="9525" b="6350"/>
+            <wp:wrapTopAndBottom/>
+            <wp:docPr id="23" name="Imagen 23"/>
+            <wp:cNvGraphicFramePr>
+              <a:graphicFrameLocks xmlns:a="http://schemas.openxmlformats.org/drawingml/2006/main" noChangeAspect="1"/>
+            </wp:cNvGraphicFramePr>
+            <a:graphic xmlns:a="http://schemas.openxmlformats.org/drawingml/2006/main">
+              <a:graphicData uri="http://schemas.openxmlformats.org/drawingml/2006/picture">
+                <pic:pic xmlns:pic="http://schemas.openxmlformats.org/drawingml/2006/picture">
+                  <pic:nvPicPr>
+                    <pic:cNvPr id="1" name=""/>
+                    <pic:cNvPicPr/>
+                  </pic:nvPicPr>
+                  <pic:blipFill>
+                    <a:blip r:embed="rId27">
+                      <a:extLst>
+                        <a:ext uri="{28A0092B-C50C-407E-A947-70E740481C1C}">
+                          <a14:useLocalDpi xmlns:a14="http://schemas.microsoft.com/office/drawing/2010/main" val="0"/>
+                        </a:ext>
+                      </a:extLst>
+                    </a:blip>
+                    <a:stretch>
+                      <a:fillRect/>
+                    </a:stretch>
+                  </pic:blipFill>
+                  <pic:spPr>
+                    <a:xfrm>
+                      <a:off x="0" y="0"/>
+                      <a:ext cx="3400425" cy="3460750"/>
+                    </a:xfrm>
+                    <a:prstGeom prst="rect">
+                      <a:avLst/>
+                    </a:prstGeom>
+                  </pic:spPr>
+                </pic:pic>
+              </a:graphicData>
+            </a:graphic>
+          </wp:anchor>
+        </w:drawing>
+      </w:r>
+      <w:r>
+        <w:t>Se añade el/los certificado/s .cer con el/los certificado/s de confianza del servidor eIDAS y/o @firma.</w:t>
+      </w:r>
+    </w:p>
     <w:p/>
+    <w:p/>
     <w:p>
       <w:pPr>
         <w:pStyle w:val="Ttulo2"/>
@@ -9638,11 +9552,12 @@
           <w:rFonts w:asciiTheme="minorHAnsi" w:hAnsiTheme="minorHAnsi"/>
         </w:rPr>
       </w:pPr>
-      <w:bookmarkStart w:id="41" w:name="_Toc530581477"/>
+      <w:bookmarkStart w:id="44" w:name="_Toc530581477"/>
       <w:r>
         <w:rPr>
           <w:rFonts w:asciiTheme="minorHAnsi" w:hAnsiTheme="minorHAnsi"/>
         </w:rPr>
+        <w:lastRenderedPageBreak/>
         <w:t xml:space="preserve">Agente </w:t>
       </w:r>
       <w:r>
@@ -9654,7 +9569,7 @@
         </w:rPr>
         <w:t>:</w:t>
       </w:r>
-      <w:bookmarkEnd w:id="41"/>
+      <w:bookmarkEnd w:id="44"/>
     </w:p>
     <w:p>
       <w:pPr>
@@ -9663,7 +9578,7 @@
           <w:rFonts w:asciiTheme="minorHAnsi" w:hAnsiTheme="minorHAnsi"/>
         </w:rPr>
       </w:pPr>
-      <w:bookmarkStart w:id="42" w:name="_Toc530581478"/>
+      <w:bookmarkStart w:id="45" w:name="_Toc530581478"/>
       <w:r>
         <w:rPr>
           <w:rFonts w:asciiTheme="minorHAnsi" w:hAnsiTheme="minorHAnsi"/>
@@ -9679,7 +9594,7 @@
       <w:r>
         <w:t>eIDAS</w:t>
       </w:r>
-      <w:bookmarkEnd w:id="42"/>
+      <w:bookmarkEnd w:id="45"/>
     </w:p>
     <w:p>
       <w:r>
@@ -9767,13 +9682,10 @@
       </w:r>
     </w:p>
     <w:p>
-      <w:bookmarkStart w:id="43" w:name="_GoBack"/>
-      <w:bookmarkEnd w:id="43"/>
       <w:r>
         <w:rPr>
           <w:noProof/>
         </w:rPr>
-        <w:lastRenderedPageBreak/>
         <mc:AlternateContent>
           <mc:Choice Requires="wps">
             <w:drawing>
@@ -9819,32 +9731,22 @@
                                 <w:noProof/>
                               </w:rPr>
                             </w:pPr>
-                            <w:bookmarkStart w:id="44" w:name="_Toc530581490"/>
+                            <w:bookmarkStart w:id="46" w:name="_Toc531101530"/>
                             <w:r>
                               <w:t xml:space="preserve">Ilustración </w:t>
                             </w:r>
-                            <w:r>
-                              <w:fldChar w:fldCharType="begin"/>
-                            </w:r>
-                            <w:r>
-                              <w:instrText xml:space="preserve"> SEQ Ilustración \* ARABIC </w:instrText>
-                            </w:r>
-                            <w:r>
-                              <w:fldChar w:fldCharType="separate"/>
-                            </w:r>
-                            <w:r>
-                              <w:rPr>
-                                <w:noProof/>
-                              </w:rPr>
-                              <w:t>8</w:t>
-                            </w:r>
-                            <w:r>
-                              <w:fldChar w:fldCharType="end"/>
-                            </w:r>
+                            <w:fldSimple w:instr=" SEQ Ilustración \* ARABIC ">
+                              <w:r>
+                                <w:rPr>
+                                  <w:noProof/>
+                                </w:rPr>
+                                <w:t>9</w:t>
+                              </w:r>
+                            </w:fldSimple>
                             <w:r>
                               <w:t xml:space="preserve"> Formulario Plataforma eIDAS</w:t>
                             </w:r>
-                            <w:bookmarkEnd w:id="44"/>
+                            <w:bookmarkEnd w:id="46"/>
                           </w:p>
                         </w:txbxContent>
                       </wps:txbx>
@@ -9862,7 +9764,7 @@
           </mc:Choice>
           <mc:Fallback>
             <w:pict>
-              <v:shape w14:anchorId="24A0363B" id="Cuadro de texto 19" o:spid="_x0000_s1033" type="#_x0000_t202" style="position:absolute;margin-left:88.95pt;margin-top:302.65pt;width:227.45pt;height:.05pt;z-index:251700224;visibility:visible;mso-wrap-style:square;mso-wrap-distance-left:9pt;mso-wrap-distance-top:0;mso-wrap-distance-right:9pt;mso-wrap-distance-bottom:0;mso-position-horizontal:absolute;mso-position-horizontal-relative:text;mso-position-vertical:absolute;mso-position-vertical-relative:text;v-text-anchor:top" o:gfxdata="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" stroked="f">
+              <v:shape w14:anchorId="24A0363B" id="Cuadro de texto 19" o:spid="_x0000_s1034" type="#_x0000_t202" style="position:absolute;margin-left:88.95pt;margin-top:302.65pt;width:227.45pt;height:.05pt;z-index:251700224;visibility:visible;mso-wrap-style:square;mso-wrap-distance-left:9pt;mso-wrap-distance-top:0;mso-wrap-distance-right:9pt;mso-wrap-distance-bottom:0;mso-position-horizontal:absolute;mso-position-horizontal-relative:text;mso-position-vertical:absolute;mso-position-vertical-relative:text;v-text-anchor:top" o:gfxdata="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" stroked="f">
                 <v:textbox style="mso-fit-shape-to-text:t" inset="0,0,0,0">
                   <w:txbxContent>
                     <w:p>
@@ -9873,32 +9775,22 @@
                           <w:noProof/>
                         </w:rPr>
                       </w:pPr>
-                      <w:bookmarkStart w:id="45" w:name="_Toc530581490"/>
+                      <w:bookmarkStart w:id="47" w:name="_Toc531101530"/>
                       <w:r>
                         <w:t xml:space="preserve">Ilustración </w:t>
                       </w:r>
-                      <w:r>
-                        <w:fldChar w:fldCharType="begin"/>
-                      </w:r>
-                      <w:r>
-                        <w:instrText xml:space="preserve"> SEQ Ilustración \* ARABIC </w:instrText>
-                      </w:r>
-                      <w:r>
-                        <w:fldChar w:fldCharType="separate"/>
-                      </w:r>
-                      <w:r>
-                        <w:rPr>
-                          <w:noProof/>
-                        </w:rPr>
-                        <w:t>8</w:t>
-                      </w:r>
-                      <w:r>
-                        <w:fldChar w:fldCharType="end"/>
-                      </w:r>
+                      <w:fldSimple w:instr=" SEQ Ilustración \* ARABIC ">
+                        <w:r>
+                          <w:rPr>
+                            <w:noProof/>
+                          </w:rPr>
+                          <w:t>9</w:t>
+                        </w:r>
+                      </w:fldSimple>
                       <w:r>
                         <w:t xml:space="preserve"> Formulario Plataforma eIDAS</w:t>
                       </w:r>
-                      <w:bookmarkEnd w:id="45"/>
+                      <w:bookmarkEnd w:id="47"/>
                     </w:p>
                   </w:txbxContent>
                 </v:textbox>
@@ -9936,7 +9828,7 @@
                     <pic:cNvPicPr/>
                   </pic:nvPicPr>
                   <pic:blipFill>
-                    <a:blip r:embed="rId26">
+                    <a:blip r:embed="rId28">
                       <a:extLst>
                         <a:ext uri="{28A0092B-C50C-407E-A947-70E740481C1C}">
                           <a14:useLocalDpi xmlns:a14="http://schemas.microsoft.com/office/drawing/2010/main" val="0"/>
@@ -9986,7 +9878,7 @@
           <w:rFonts w:asciiTheme="minorHAnsi" w:hAnsiTheme="minorHAnsi"/>
         </w:rPr>
       </w:pPr>
-      <w:bookmarkStart w:id="46" w:name="_Toc530581479"/>
+      <w:bookmarkStart w:id="48" w:name="_Toc530581479"/>
       <w:r>
         <w:rPr>
           <w:rFonts w:asciiTheme="minorHAnsi" w:hAnsiTheme="minorHAnsi"/>
@@ -9996,7 +9888,7 @@
       <w:r>
         <w:t>eIDAS</w:t>
       </w:r>
-      <w:bookmarkEnd w:id="46"/>
+      <w:bookmarkEnd w:id="48"/>
     </w:p>
     <w:p>
       <w:r>
@@ -10067,6 +9959,7 @@
         <w:rPr>
           <w:b/>
         </w:rPr>
+        <w:lastRenderedPageBreak/>
         <w:t>Timeout:</w:t>
       </w:r>
       <w:r>
@@ -10125,7 +10018,6 @@
         <w:rPr>
           <w:b/>
         </w:rPr>
-        <w:lastRenderedPageBreak/>
         <w:t xml:space="preserve">Archivo de peticiones en formato ZIP: </w:t>
       </w:r>
       <w:r>
@@ -10182,32 +10074,22 @@
                                 <w:noProof/>
                               </w:rPr>
                             </w:pPr>
-                            <w:bookmarkStart w:id="47" w:name="_Toc530581491"/>
+                            <w:bookmarkStart w:id="49" w:name="_Toc531101531"/>
                             <w:r>
                               <w:t xml:space="preserve">Ilustración </w:t>
                             </w:r>
-                            <w:r>
-                              <w:fldChar w:fldCharType="begin"/>
-                            </w:r>
-                            <w:r>
-                              <w:instrText xml:space="preserve"> SEQ Ilustración \* ARABIC </w:instrText>
-                            </w:r>
-                            <w:r>
-                              <w:fldChar w:fldCharType="separate"/>
-                            </w:r>
-                            <w:r>
-                              <w:rPr>
-                                <w:noProof/>
-                              </w:rPr>
-                              <w:t>9</w:t>
-                            </w:r>
-                            <w:r>
-                              <w:fldChar w:fldCharType="end"/>
-                            </w:r>
+                            <w:fldSimple w:instr=" SEQ Ilustración \* ARABIC ">
+                              <w:r>
+                                <w:rPr>
+                                  <w:noProof/>
+                                </w:rPr>
+                                <w:t>10</w:t>
+                              </w:r>
+                            </w:fldSimple>
                             <w:r>
                               <w:t xml:space="preserve"> Formulario Servicio eIDAS</w:t>
                             </w:r>
-                            <w:bookmarkEnd w:id="47"/>
+                            <w:bookmarkEnd w:id="49"/>
                           </w:p>
                         </w:txbxContent>
                       </wps:txbx>
@@ -10225,7 +10107,7 @@
           </mc:Choice>
           <mc:Fallback>
             <w:pict>
-              <v:shape w14:anchorId="3881D7D2" id="Cuadro de texto 20" o:spid="_x0000_s1034" type="#_x0000_t202" style="position:absolute;margin-left:0;margin-top:284.45pt;width:425.2pt;height:.05pt;z-index:251702272;visibility:visible;mso-wrap-style:square;mso-wrap-distance-left:9pt;mso-wrap-distance-top:0;mso-wrap-distance-right:9pt;mso-wrap-distance-bottom:0;mso-position-horizontal:absolute;mso-position-horizontal-relative:text;mso-position-vertical:absolute;mso-position-vertical-relative:text;v-text-anchor:top" o:gfxdata="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" stroked="f">
+              <v:shape w14:anchorId="3881D7D2" id="Cuadro de texto 20" o:spid="_x0000_s1035" type="#_x0000_t202" style="position:absolute;margin-left:0;margin-top:284.45pt;width:425.2pt;height:.05pt;z-index:251702272;visibility:visible;mso-wrap-style:square;mso-wrap-distance-left:9pt;mso-wrap-distance-top:0;mso-wrap-distance-right:9pt;mso-wrap-distance-bottom:0;mso-position-horizontal:absolute;mso-position-horizontal-relative:text;mso-position-vertical:absolute;mso-position-vertical-relative:text;v-text-anchor:top" o:gfxdata="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" stroked="f">
                 <v:textbox style="mso-fit-shape-to-text:t" inset="0,0,0,0">
                   <w:txbxContent>
                     <w:p>
@@ -10236,32 +10118,22 @@
                           <w:noProof/>
                         </w:rPr>
                       </w:pPr>
-                      <w:bookmarkStart w:id="48" w:name="_Toc530581491"/>
+                      <w:bookmarkStart w:id="50" w:name="_Toc531101531"/>
                       <w:r>
                         <w:t xml:space="preserve">Ilustración </w:t>
                       </w:r>
-                      <w:r>
-                        <w:fldChar w:fldCharType="begin"/>
-                      </w:r>
-                      <w:r>
-                        <w:instrText xml:space="preserve"> SEQ Ilustración \* ARABIC </w:instrText>
-                      </w:r>
-                      <w:r>
-                        <w:fldChar w:fldCharType="separate"/>
-                      </w:r>
-                      <w:r>
-                        <w:rPr>
-                          <w:noProof/>
-                        </w:rPr>
-                        <w:t>9</w:t>
-                      </w:r>
-                      <w:r>
-                        <w:fldChar w:fldCharType="end"/>
-                      </w:r>
+                      <w:fldSimple w:instr=" SEQ Ilustración \* ARABIC ">
+                        <w:r>
+                          <w:rPr>
+                            <w:noProof/>
+                          </w:rPr>
+                          <w:t>10</w:t>
+                        </w:r>
+                      </w:fldSimple>
                       <w:r>
                         <w:t xml:space="preserve"> Formulario Servicio eIDAS</w:t>
                       </w:r>
-                      <w:bookmarkEnd w:id="48"/>
+                      <w:bookmarkEnd w:id="50"/>
                     </w:p>
                   </w:txbxContent>
                 </v:textbox>
@@ -10299,7 +10171,7 @@
                     <pic:cNvPicPr/>
                   </pic:nvPicPr>
                   <pic:blipFill>
-                    <a:blip r:embed="rId27">
+                    <a:blip r:embed="rId29">
                       <a:extLst>
                         <a:ext uri="{28A0092B-C50C-407E-A947-70E740481C1C}">
                           <a14:useLocalDpi xmlns:a14="http://schemas.microsoft.com/office/drawing/2010/main" val="0"/>
@@ -10340,7 +10212,7 @@
           <w:rFonts w:asciiTheme="minorHAnsi" w:hAnsiTheme="minorHAnsi"/>
         </w:rPr>
       </w:pPr>
-      <w:bookmarkStart w:id="49" w:name="_Toc530581480"/>
+      <w:bookmarkStart w:id="51" w:name="_Toc530581480"/>
       <w:r>
         <w:rPr>
           <w:rFonts w:asciiTheme="minorHAnsi" w:hAnsiTheme="minorHAnsi"/>
@@ -10348,7 +10220,7 @@
         <w:lastRenderedPageBreak/>
         <w:t>Agente @Firma</w:t>
       </w:r>
-      <w:bookmarkEnd w:id="49"/>
+      <w:bookmarkEnd w:id="51"/>
     </w:p>
     <w:p>
       <w:pPr>
@@ -10357,7 +10229,7 @@
           <w:rFonts w:asciiTheme="minorHAnsi" w:hAnsiTheme="minorHAnsi"/>
         </w:rPr>
       </w:pPr>
-      <w:bookmarkStart w:id="50" w:name="_Toc530581481"/>
+      <w:bookmarkStart w:id="52" w:name="_Toc530581481"/>
       <w:r>
         <w:rPr>
           <w:rFonts w:asciiTheme="minorHAnsi" w:hAnsiTheme="minorHAnsi"/>
@@ -10370,7 +10242,7 @@
         </w:rPr>
         <w:t>@Firma</w:t>
       </w:r>
-      <w:bookmarkEnd w:id="50"/>
+      <w:bookmarkEnd w:id="52"/>
     </w:p>
     <w:p>
       <w:r>
@@ -10422,32 +10294,22 @@
                                 <w:noProof/>
                               </w:rPr>
                             </w:pPr>
-                            <w:bookmarkStart w:id="51" w:name="_Toc530581492"/>
+                            <w:bookmarkStart w:id="53" w:name="_Toc531101532"/>
                             <w:r>
                               <w:t xml:space="preserve">Ilustración </w:t>
                             </w:r>
-                            <w:r>
-                              <w:fldChar w:fldCharType="begin"/>
-                            </w:r>
-                            <w:r>
-                              <w:instrText xml:space="preserve"> SEQ Ilustración \* ARABIC </w:instrText>
-                            </w:r>
-                            <w:r>
-                              <w:fldChar w:fldCharType="separate"/>
-                            </w:r>
-                            <w:r>
-                              <w:rPr>
-                                <w:noProof/>
-                              </w:rPr>
-                              <w:t>10</w:t>
-                            </w:r>
-                            <w:r>
-                              <w:fldChar w:fldCharType="end"/>
-                            </w:r>
+                            <w:fldSimple w:instr=" SEQ Ilustración \* ARABIC ">
+                              <w:r>
+                                <w:rPr>
+                                  <w:noProof/>
+                                </w:rPr>
+                                <w:t>11</w:t>
+                              </w:r>
+                            </w:fldSimple>
                             <w:r>
                               <w:t xml:space="preserve"> Formulario Plataforma @firma</w:t>
                             </w:r>
-                            <w:bookmarkEnd w:id="51"/>
+                            <w:bookmarkEnd w:id="53"/>
                           </w:p>
                         </w:txbxContent>
                       </wps:txbx>
@@ -10465,7 +10327,7 @@
           </mc:Choice>
           <mc:Fallback>
             <w:pict>
-              <v:shape w14:anchorId="1FD18117" id="Cuadro de texto 21" o:spid="_x0000_s1035" type="#_x0000_t202" style="position:absolute;margin-left:89.95pt;margin-top:310.55pt;width:245.25pt;height:.05pt;z-index:251704320;visibility:visible;mso-wrap-style:square;mso-wrap-distance-left:9pt;mso-wrap-distance-top:0;mso-wrap-distance-right:9pt;mso-wrap-distance-bottom:0;mso-position-horizontal:absolute;mso-position-horizontal-relative:text;mso-position-vertical:absolute;mso-position-vertical-relative:text;v-text-anchor:top" o:gfxdata="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" stroked="f">
+              <v:shape w14:anchorId="1FD18117" id="Cuadro de texto 21" o:spid="_x0000_s1036" type="#_x0000_t202" style="position:absolute;margin-left:89.95pt;margin-top:310.55pt;width:245.25pt;height:.05pt;z-index:251704320;visibility:visible;mso-wrap-style:square;mso-wrap-distance-left:9pt;mso-wrap-distance-top:0;mso-wrap-distance-right:9pt;mso-wrap-distance-bottom:0;mso-position-horizontal:absolute;mso-position-horizontal-relative:text;mso-position-vertical:absolute;mso-position-vertical-relative:text;v-text-anchor:top" o:gfxdata="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" stroked="f">
                 <v:textbox style="mso-fit-shape-to-text:t" inset="0,0,0,0">
                   <w:txbxContent>
                     <w:p>
@@ -10476,32 +10338,22 @@
                           <w:noProof/>
                         </w:rPr>
                       </w:pPr>
-                      <w:bookmarkStart w:id="52" w:name="_Toc530581492"/>
+                      <w:bookmarkStart w:id="54" w:name="_Toc531101532"/>
                       <w:r>
                         <w:t xml:space="preserve">Ilustración </w:t>
                       </w:r>
-                      <w:r>
-                        <w:fldChar w:fldCharType="begin"/>
-                      </w:r>
-                      <w:r>
-                        <w:instrText xml:space="preserve"> SEQ Ilustración \* ARABIC </w:instrText>
-                      </w:r>
-                      <w:r>
-                        <w:fldChar w:fldCharType="separate"/>
-                      </w:r>
-                      <w:r>
-                        <w:rPr>
-                          <w:noProof/>
-                        </w:rPr>
-                        <w:t>10</w:t>
-                      </w:r>
-                      <w:r>
-                        <w:fldChar w:fldCharType="end"/>
-                      </w:r>
+                      <w:fldSimple w:instr=" SEQ Ilustración \* ARABIC ">
+                        <w:r>
+                          <w:rPr>
+                            <w:noProof/>
+                          </w:rPr>
+                          <w:t>11</w:t>
+                        </w:r>
+                      </w:fldSimple>
                       <w:r>
                         <w:t xml:space="preserve"> Formulario Plataforma @firma</w:t>
                       </w:r>
-                      <w:bookmarkEnd w:id="52"/>
+                      <w:bookmarkEnd w:id="54"/>
                     </w:p>
                   </w:txbxContent>
                 </v:textbox>
@@ -10539,7 +10391,7 @@
                     <pic:cNvPicPr/>
                   </pic:nvPicPr>
                   <pic:blipFill>
-                    <a:blip r:embed="rId28">
+                    <a:blip r:embed="rId30">
                       <a:extLst>
                         <a:ext uri="{28A0092B-C50C-407E-A947-70E740481C1C}">
                           <a14:useLocalDpi xmlns:a14="http://schemas.microsoft.com/office/drawing/2010/main" val="0"/>
@@ -10577,14 +10429,14 @@
           <w:rFonts w:asciiTheme="minorHAnsi" w:hAnsiTheme="minorHAnsi"/>
         </w:rPr>
       </w:pPr>
-      <w:bookmarkStart w:id="53" w:name="_Toc530581482"/>
+      <w:bookmarkStart w:id="55" w:name="_Toc530581482"/>
       <w:r>
         <w:rPr>
           <w:rFonts w:asciiTheme="minorHAnsi" w:hAnsiTheme="minorHAnsi"/>
         </w:rPr>
         <w:t>Gestión del servicio de @Firma</w:t>
       </w:r>
-      <w:bookmarkEnd w:id="53"/>
+      <w:bookmarkEnd w:id="55"/>
     </w:p>
     <w:p>
       <w:r>
@@ -10636,32 +10488,22 @@
                                 <w:noProof/>
                               </w:rPr>
                             </w:pPr>
-                            <w:bookmarkStart w:id="54" w:name="_Toc530581493"/>
+                            <w:bookmarkStart w:id="56" w:name="_Toc531101533"/>
                             <w:r>
                               <w:t xml:space="preserve">Ilustración </w:t>
                             </w:r>
-                            <w:r>
-                              <w:fldChar w:fldCharType="begin"/>
-                            </w:r>
-                            <w:r>
-                              <w:instrText xml:space="preserve"> SEQ Ilustración \* ARABIC </w:instrText>
-                            </w:r>
-                            <w:r>
-                              <w:fldChar w:fldCharType="separate"/>
-                            </w:r>
-                            <w:r>
-                              <w:rPr>
-                                <w:noProof/>
-                              </w:rPr>
-                              <w:t>11</w:t>
-                            </w:r>
-                            <w:r>
-                              <w:fldChar w:fldCharType="end"/>
-                            </w:r>
+                            <w:fldSimple w:instr=" SEQ Ilustración \* ARABIC ">
+                              <w:r>
+                                <w:rPr>
+                                  <w:noProof/>
+                                </w:rPr>
+                                <w:t>12</w:t>
+                              </w:r>
+                            </w:fldSimple>
                             <w:r>
                               <w:t xml:space="preserve"> Formulario Servicio @firma</w:t>
                             </w:r>
-                            <w:bookmarkEnd w:id="54"/>
+                            <w:bookmarkEnd w:id="56"/>
                           </w:p>
                         </w:txbxContent>
                       </wps:txbx>
@@ -10679,7 +10521,7 @@
           </mc:Choice>
           <mc:Fallback>
             <w:pict>
-              <v:shape w14:anchorId="380E52AD" id="Cuadro de texto 22" o:spid="_x0000_s1036" type="#_x0000_t202" style="position:absolute;margin-left:22.85pt;margin-top:271.95pt;width:378.75pt;height:.05pt;z-index:251706368;visibility:visible;mso-wrap-style:square;mso-wrap-distance-left:9pt;mso-wrap-distance-top:0;mso-wrap-distance-right:9pt;mso-wrap-distance-bottom:0;mso-position-horizontal:absolute;mso-position-horizontal-relative:text;mso-position-vertical:absolute;mso-position-vertical-relative:text;v-text-anchor:top" o:gfxdata="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" stroked="f">
+              <v:shape w14:anchorId="380E52AD" id="Cuadro de texto 22" o:spid="_x0000_s1037" type="#_x0000_t202" style="position:absolute;margin-left:22.85pt;margin-top:271.95pt;width:378.75pt;height:.05pt;z-index:251706368;visibility:visible;mso-wrap-style:square;mso-wrap-distance-left:9pt;mso-wrap-distance-top:0;mso-wrap-distance-right:9pt;mso-wrap-distance-bottom:0;mso-position-horizontal:absolute;mso-position-horizontal-relative:text;mso-position-vertical:absolute;mso-position-vertical-relative:text;v-text-anchor:top" o:gfxdata="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" stroked="f">
                 <v:textbox style="mso-fit-shape-to-text:t" inset="0,0,0,0">
                   <w:txbxContent>
                     <w:p>
@@ -10690,32 +10532,22 @@
                           <w:noProof/>
                         </w:rPr>
                       </w:pPr>
-                      <w:bookmarkStart w:id="55" w:name="_Toc530581493"/>
+                      <w:bookmarkStart w:id="57" w:name="_Toc531101533"/>
                       <w:r>
                         <w:t xml:space="preserve">Ilustración </w:t>
                       </w:r>
-                      <w:r>
-                        <w:fldChar w:fldCharType="begin"/>
-                      </w:r>
-                      <w:r>
-                        <w:instrText xml:space="preserve"> SEQ Ilustración \* ARABIC </w:instrText>
-                      </w:r>
-                      <w:r>
-                        <w:fldChar w:fldCharType="separate"/>
-                      </w:r>
-                      <w:r>
-                        <w:rPr>
-                          <w:noProof/>
-                        </w:rPr>
-                        <w:t>11</w:t>
-                      </w:r>
-                      <w:r>
-                        <w:fldChar w:fldCharType="end"/>
-                      </w:r>
+                      <w:fldSimple w:instr=" SEQ Ilustración \* ARABIC ">
+                        <w:r>
+                          <w:rPr>
+                            <w:noProof/>
+                          </w:rPr>
+                          <w:t>12</w:t>
+                        </w:r>
+                      </w:fldSimple>
                       <w:r>
                         <w:t xml:space="preserve"> Formulario Servicio @firma</w:t>
                       </w:r>
-                      <w:bookmarkEnd w:id="55"/>
+                      <w:bookmarkEnd w:id="57"/>
                     </w:p>
                   </w:txbxContent>
                 </v:textbox>
@@ -10753,7 +10585,7 @@
                     <pic:cNvPicPr/>
                   </pic:nvPicPr>
                   <pic:blipFill>
-                    <a:blip r:embed="rId29">
+                    <a:blip r:embed="rId31">
                       <a:extLst>
                         <a:ext uri="{28A0092B-C50C-407E-A947-70E740481C1C}">
                           <a14:useLocalDpi xmlns:a14="http://schemas.microsoft.com/office/drawing/2010/main" val="0"/>
@@ -10872,35 +10704,35 @@
         <v:path o:extrusionok="f" gradientshapeok="t" o:connecttype="rect"/>
         <o:lock v:ext="edit" aspectratio="t"/>
       </v:shapetype>
-      <v:shape id="_x0000_i1196" type="#_x0000_t75" style="width:9pt;height:9pt" o:bullet="t">
+      <v:shape id="_x0000_i1076" type="#_x0000_t75" style="width:9pt;height:9pt" o:bullet="t">
         <v:imagedata r:id="rId1" o:title="BD10268_"/>
       </v:shape>
     </w:pict>
   </w:numPicBullet>
   <w:numPicBullet w:numPicBulletId="1">
     <w:pict>
-      <v:shape id="_x0000_i1197" type="#_x0000_t75" style="width:11.25pt;height:11.25pt" o:bullet="t">
+      <v:shape id="_x0000_i1077" type="#_x0000_t75" style="width:11.25pt;height:11.25pt" o:bullet="t">
         <v:imagedata r:id="rId2" o:title="BD14691_"/>
       </v:shape>
     </w:pict>
   </w:numPicBullet>
   <w:numPicBullet w:numPicBulletId="2">
     <w:pict>
-      <v:shape id="_x0000_i1198" type="#_x0000_t75" style="width:9pt;height:9pt" o:bullet="t">
+      <v:shape id="_x0000_i1078" type="#_x0000_t75" style="width:9pt;height:9pt" o:bullet="t">
         <v:imagedata r:id="rId3" o:title="BD10268_"/>
       </v:shape>
     </w:pict>
   </w:numPicBullet>
   <w:numPicBullet w:numPicBulletId="3">
     <w:pict>
-      <v:shape id="_x0000_i1199" type="#_x0000_t75" style="width:9pt;height:9pt" o:bullet="t">
+      <v:shape id="_x0000_i1079" type="#_x0000_t75" style="width:9pt;height:9pt" o:bullet="t">
         <v:imagedata r:id="rId4" o:title="BD14515_"/>
       </v:shape>
     </w:pict>
   </w:numPicBullet>
   <w:numPicBullet w:numPicBulletId="4">
     <w:pict>
-      <v:shape id="_x0000_i1200" type="#_x0000_t75" style="width:11.25pt;height:11.25pt" o:bullet="t">
+      <v:shape id="_x0000_i1080" type="#_x0000_t75" style="width:11.25pt;height:11.25pt" o:bullet="t">
         <v:imagedata r:id="rId5" o:title="BD14654_"/>
       </v:shape>
     </w:pict>
@@ -12711,7 +12543,7 @@
 </file>
 
 <file path=customXml/itemProps1.xml><?xml version="1.0" encoding="utf-8"?>
-<ds:datastoreItem xmlns:ds="http://schemas.openxmlformats.org/officeDocument/2006/customXml" ds:itemID="{771EF217-6949-4224-A705-62334514C9E9}">
+<ds:datastoreItem xmlns:ds="http://schemas.openxmlformats.org/officeDocument/2006/customXml" ds:itemID="{65915C57-741A-4FA4-A8A0-C07E336A5D08}">
   <ds:schemaRefs>
     <ds:schemaRef ds:uri="http://schemas.openxmlformats.org/officeDocument/2006/bibliography"/>
   </ds:schemaRefs>

</xml_diff>